<commit_message>
First draft of answers
</commit_message>
<xml_diff>
--- a/Answers.docx
+++ b/Answers.docx
@@ -38,8 +38,6 @@
       <w:r>
         <w:t>e.g.</w:t>
       </w:r>
-      <w:bookmarkStart w:id="0" w:name="_GoBack"/>
-      <w:bookmarkEnd w:id="0"/>
       <w:r>
         <w:t xml:space="preserve"> which protocol is used). At the very most the developer only needs to instruct the RMI middleware which protocols to use but does not have to deal with the specific implementation. This is further extended to the </w:t>
       </w:r>
@@ -132,21 +130,1286 @@
         <w:t>Question 1b</w:t>
       </w:r>
     </w:p>
+    <w:p>
+      <w:r>
+        <w:t xml:space="preserve">A </w:t>
+      </w:r>
+      <w:r>
+        <w:t>front-end in a distributed system facilitates access transparency to data by hiding how each component is represented and accessed. Different replica components may use different data structures/models to store/transfer their data. The front end needs to be aware of these differences between components, but it can hide this from the client either by converting the data before giving it to the client, or by instructing the components to output data in specific formats. This goes the other way as well; the front end may need to convert the data received from the client or instruct the components to process the data in a specific way. In all scenarios the front end makes sure the client does not need to know the specifics of each replica. The way in which a component is accessed not just depends on the type/format of data, but also the underlying protocols. If components use different protocols, then the front end can facilitate transparency by handling the specific implementation for each component silently without the client’s knowledge.</w:t>
+      </w:r>
+    </w:p>
     <w:p/>
     <w:p>
-      <w:pPr>
-        <w:pStyle w:val="Heading1"/>
-      </w:pPr>
-      <w:r>
-        <w:t>Question 2</w:t>
+      <w:r>
+        <w:t xml:space="preserve">If components are </w:t>
+      </w:r>
+      <w:r>
+        <w:t>replicated to store data,</w:t>
+      </w:r>
+      <w:r>
+        <w:t xml:space="preserve"> then the front end </w:t>
+      </w:r>
+      <w:r>
+        <w:t>can facilitate access to this by giving the appearance that the components are one single homogenous component. That way it doesn’t matter which components store the required data, if the front end can collate the full data set and give it to a client.</w:t>
       </w:r>
     </w:p>
     <w:p/>
+    <w:p>
+      <w:pPr>
+        <w:spacing w:after="200" w:line="276" w:lineRule="auto"/>
+        <w:rPr>
+          <w:b/>
+          <w:sz w:val="24"/>
+        </w:rPr>
+      </w:pPr>
+      <w:r>
+        <w:br w:type="page"/>
+      </w:r>
+    </w:p>
+    <w:p>
+      <w:pPr>
+        <w:pStyle w:val="Heading1"/>
+      </w:pPr>
+      <w:r>
+        <w:lastRenderedPageBreak/>
+        <w:t>Question 2</w:t>
+      </w:r>
+    </w:p>
     <w:p/>
     <w:p>
+      <w:r>
+        <w:rPr>
+          <w:noProof/>
+        </w:rPr>
+        <mc:AlternateContent>
+          <mc:Choice Requires="wps">
+            <w:drawing>
+              <wp:anchor distT="0" distB="0" distL="114300" distR="114300" simplePos="0" relativeHeight="251660288" behindDoc="0" locked="0" layoutInCell="1" allowOverlap="1" wp14:anchorId="1F1AFAA3" wp14:editId="1BF07C6E">
+                <wp:simplePos x="0" y="0"/>
+                <wp:positionH relativeFrom="column">
+                  <wp:posOffset>365869</wp:posOffset>
+                </wp:positionH>
+                <wp:positionV relativeFrom="paragraph">
+                  <wp:posOffset>123880</wp:posOffset>
+                </wp:positionV>
+                <wp:extent cx="1407381" cy="540385"/>
+                <wp:effectExtent l="19050" t="19050" r="21590" b="12065"/>
+                <wp:wrapNone/>
+                <wp:docPr id="2" name="Rectangle 2"/>
+                <wp:cNvGraphicFramePr/>
+                <a:graphic xmlns:a="http://schemas.openxmlformats.org/drawingml/2006/main">
+                  <a:graphicData uri="http://schemas.microsoft.com/office/word/2010/wordprocessingShape">
+                    <wps:wsp>
+                      <wps:cNvSpPr/>
+                      <wps:spPr>
+                        <a:xfrm>
+                          <a:off x="0" y="0"/>
+                          <a:ext cx="1407381" cy="540385"/>
+                        </a:xfrm>
+                        <a:prstGeom prst="rect">
+                          <a:avLst/>
+                        </a:prstGeom>
+                        <a:ln w="28575">
+                          <a:solidFill>
+                            <a:schemeClr val="accent1"/>
+                          </a:solidFill>
+                        </a:ln>
+                      </wps:spPr>
+                      <wps:style>
+                        <a:lnRef idx="2">
+                          <a:schemeClr val="accent1"/>
+                        </a:lnRef>
+                        <a:fillRef idx="1">
+                          <a:schemeClr val="lt1"/>
+                        </a:fillRef>
+                        <a:effectRef idx="0">
+                          <a:schemeClr val="accent1"/>
+                        </a:effectRef>
+                        <a:fontRef idx="minor">
+                          <a:schemeClr val="dk1"/>
+                        </a:fontRef>
+                      </wps:style>
+                      <wps:txbx>
+                        <w:txbxContent>
+                          <w:p>
+                            <w:pPr>
+                              <w:jc w:val="center"/>
+                            </w:pPr>
+                            <w:r>
+                              <w:t>Front End</w:t>
+                            </w:r>
+                          </w:p>
+                        </w:txbxContent>
+                      </wps:txbx>
+                      <wps:bodyPr rot="0" spcFirstLastPara="0" vertOverflow="overflow" horzOverflow="overflow" vert="horz" wrap="square" lIns="91440" tIns="45720" rIns="91440" bIns="45720" numCol="1" spcCol="0" rtlCol="0" fromWordArt="0" anchor="ctr" anchorCtr="0" forceAA="0" compatLnSpc="1">
+                        <a:prstTxWarp prst="textNoShape">
+                          <a:avLst/>
+                        </a:prstTxWarp>
+                        <a:noAutofit/>
+                      </wps:bodyPr>
+                    </wps:wsp>
+                  </a:graphicData>
+                </a:graphic>
+                <wp14:sizeRelH relativeFrom="margin">
+                  <wp14:pctWidth>0</wp14:pctWidth>
+                </wp14:sizeRelH>
+                <wp14:sizeRelV relativeFrom="margin">
+                  <wp14:pctHeight>0</wp14:pctHeight>
+                </wp14:sizeRelV>
+              </wp:anchor>
+            </w:drawing>
+          </mc:Choice>
+          <mc:Fallback>
+            <w:pict>
+              <v:rect w14:anchorId="1F1AFAA3" id="Rectangle 2" o:spid="_x0000_s1026" style="position:absolute;margin-left:28.8pt;margin-top:9.75pt;width:110.8pt;height:42.55pt;z-index:251660288;visibility:visible;mso-wrap-style:square;mso-width-percent:0;mso-height-percent:0;mso-wrap-distance-left:9pt;mso-wrap-distance-top:0;mso-wrap-distance-right:9pt;mso-wrap-distance-bottom:0;mso-position-horizontal:absolute;mso-position-horizontal-relative:text;mso-position-vertical:absolute;mso-position-vertical-relative:text;mso-width-percent:0;mso-height-percent:0;mso-width-relative:margin;mso-height-relative:margin;v-text-anchor:middle" o:gfxdata="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" fillcolor="white [3201]" strokecolor="#4f81bd [3204]" strokeweight="2.25pt">
+                <v:textbox>
+                  <w:txbxContent>
+                    <w:p>
+                      <w:pPr>
+                        <w:jc w:val="center"/>
+                      </w:pPr>
+                      <w:r>
+                        <w:t>Front End</w:t>
+                      </w:r>
+                    </w:p>
+                  </w:txbxContent>
+                </v:textbox>
+              </v:rect>
+            </w:pict>
+          </mc:Fallback>
+        </mc:AlternateContent>
+      </w:r>
+      <w:r>
+        <w:rPr>
+          <w:noProof/>
+        </w:rPr>
+        <mc:AlternateContent>
+          <mc:Choice Requires="wps">
+            <w:drawing>
+              <wp:anchor distT="0" distB="0" distL="114300" distR="114300" simplePos="0" relativeHeight="251662336" behindDoc="0" locked="0" layoutInCell="1" allowOverlap="1" wp14:anchorId="082ACB4B" wp14:editId="37A13103">
+                <wp:simplePos x="0" y="0"/>
+                <wp:positionH relativeFrom="column">
+                  <wp:posOffset>3776510</wp:posOffset>
+                </wp:positionH>
+                <wp:positionV relativeFrom="paragraph">
+                  <wp:posOffset>91965</wp:posOffset>
+                </wp:positionV>
+                <wp:extent cx="1431235" cy="540689"/>
+                <wp:effectExtent l="19050" t="19050" r="17145" b="12065"/>
+                <wp:wrapNone/>
+                <wp:docPr id="3" name="Rectangle 3"/>
+                <wp:cNvGraphicFramePr/>
+                <a:graphic xmlns:a="http://schemas.openxmlformats.org/drawingml/2006/main">
+                  <a:graphicData uri="http://schemas.microsoft.com/office/word/2010/wordprocessingShape">
+                    <wps:wsp>
+                      <wps:cNvSpPr/>
+                      <wps:spPr>
+                        <a:xfrm>
+                          <a:off x="0" y="0"/>
+                          <a:ext cx="1431235" cy="540689"/>
+                        </a:xfrm>
+                        <a:prstGeom prst="rect">
+                          <a:avLst/>
+                        </a:prstGeom>
+                        <a:ln w="28575"/>
+                      </wps:spPr>
+                      <wps:style>
+                        <a:lnRef idx="2">
+                          <a:schemeClr val="accent3"/>
+                        </a:lnRef>
+                        <a:fillRef idx="1">
+                          <a:schemeClr val="lt1"/>
+                        </a:fillRef>
+                        <a:effectRef idx="0">
+                          <a:schemeClr val="accent3"/>
+                        </a:effectRef>
+                        <a:fontRef idx="minor">
+                          <a:schemeClr val="dk1"/>
+                        </a:fontRef>
+                      </wps:style>
+                      <wps:txbx>
+                        <w:txbxContent>
+                          <w:p>
+                            <w:pPr>
+                              <w:jc w:val="center"/>
+                            </w:pPr>
+                            <w:r>
+                              <w:t>F</w:t>
+                            </w:r>
+                            <w:r>
+                              <w:t>ile Server</w:t>
+                            </w:r>
+                            <w:r>
+                              <w:t>s</w:t>
+                            </w:r>
+                            <w:r>
+                              <w:t xml:space="preserve"> (1 – 3)</w:t>
+                            </w:r>
+                          </w:p>
+                        </w:txbxContent>
+                      </wps:txbx>
+                      <wps:bodyPr rot="0" spcFirstLastPara="0" vertOverflow="overflow" horzOverflow="overflow" vert="horz" wrap="square" lIns="91440" tIns="45720" rIns="91440" bIns="45720" numCol="1" spcCol="0" rtlCol="0" fromWordArt="0" anchor="ctr" anchorCtr="0" forceAA="0" compatLnSpc="1">
+                        <a:prstTxWarp prst="textNoShape">
+                          <a:avLst/>
+                        </a:prstTxWarp>
+                        <a:noAutofit/>
+                      </wps:bodyPr>
+                    </wps:wsp>
+                  </a:graphicData>
+                </a:graphic>
+                <wp14:sizeRelH relativeFrom="margin">
+                  <wp14:pctWidth>0</wp14:pctWidth>
+                </wp14:sizeRelH>
+                <wp14:sizeRelV relativeFrom="margin">
+                  <wp14:pctHeight>0</wp14:pctHeight>
+                </wp14:sizeRelV>
+              </wp:anchor>
+            </w:drawing>
+          </mc:Choice>
+          <mc:Fallback>
+            <w:pict>
+              <v:rect w14:anchorId="082ACB4B" id="Rectangle 3" o:spid="_x0000_s1027" style="position:absolute;margin-left:297.35pt;margin-top:7.25pt;width:112.7pt;height:42.55pt;z-index:251662336;visibility:visible;mso-wrap-style:square;mso-width-percent:0;mso-height-percent:0;mso-wrap-distance-left:9pt;mso-wrap-distance-top:0;mso-wrap-distance-right:9pt;mso-wrap-distance-bottom:0;mso-position-horizontal:absolute;mso-position-horizontal-relative:text;mso-position-vertical:absolute;mso-position-vertical-relative:text;mso-width-percent:0;mso-height-percent:0;mso-width-relative:margin;mso-height-relative:margin;v-text-anchor:middle" o:gfxdata="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" fillcolor="white [3201]" strokecolor="#9bbb59 [3206]" strokeweight="2.25pt">
+                <v:textbox>
+                  <w:txbxContent>
+                    <w:p>
+                      <w:pPr>
+                        <w:jc w:val="center"/>
+                      </w:pPr>
+                      <w:r>
+                        <w:t>F</w:t>
+                      </w:r>
+                      <w:r>
+                        <w:t>ile Server</w:t>
+                      </w:r>
+                      <w:r>
+                        <w:t>s</w:t>
+                      </w:r>
+                      <w:r>
+                        <w:t xml:space="preserve"> (1 – 3)</w:t>
+                      </w:r>
+                    </w:p>
+                  </w:txbxContent>
+                </v:textbox>
+              </v:rect>
+            </w:pict>
+          </mc:Fallback>
+        </mc:AlternateContent>
+      </w:r>
+    </w:p>
+    <w:p>
       <w:pPr>
         <w:pStyle w:val="Heading1"/>
       </w:pPr>
+      <w:r>
+        <w:rPr>
+          <w:noProof/>
+        </w:rPr>
+        <mc:AlternateContent>
+          <mc:Choice Requires="wps">
+            <w:drawing>
+              <wp:anchor distT="45720" distB="45720" distL="114300" distR="114300" simplePos="0" relativeHeight="251673600" behindDoc="0" locked="0" layoutInCell="1" allowOverlap="1" wp14:anchorId="34B985D4" wp14:editId="42B5FE92">
+                <wp:simplePos x="0" y="0"/>
+                <wp:positionH relativeFrom="column">
+                  <wp:posOffset>3712845</wp:posOffset>
+                </wp:positionH>
+                <wp:positionV relativeFrom="paragraph">
+                  <wp:posOffset>708660</wp:posOffset>
+                </wp:positionV>
+                <wp:extent cx="2059305" cy="1404620"/>
+                <wp:effectExtent l="0" t="0" r="17145" b="15875"/>
+                <wp:wrapSquare wrapText="bothSides"/>
+                <wp:docPr id="217" name="Text Box 2"/>
+                <wp:cNvGraphicFramePr>
+                  <a:graphicFrameLocks xmlns:a="http://schemas.openxmlformats.org/drawingml/2006/main"/>
+                </wp:cNvGraphicFramePr>
+                <a:graphic xmlns:a="http://schemas.openxmlformats.org/drawingml/2006/main">
+                  <a:graphicData uri="http://schemas.microsoft.com/office/word/2010/wordprocessingShape">
+                    <wps:wsp>
+                      <wps:cNvSpPr txBox="1">
+                        <a:spLocks noChangeArrowheads="1"/>
+                      </wps:cNvSpPr>
+                      <wps:spPr bwMode="auto">
+                        <a:xfrm>
+                          <a:off x="0" y="0"/>
+                          <a:ext cx="2059305" cy="1404620"/>
+                        </a:xfrm>
+                        <a:prstGeom prst="rect">
+                          <a:avLst/>
+                        </a:prstGeom>
+                        <a:ln w="12700">
+                          <a:headEnd/>
+                          <a:tailEnd/>
+                        </a:ln>
+                      </wps:spPr>
+                      <wps:style>
+                        <a:lnRef idx="2">
+                          <a:schemeClr val="accent3"/>
+                        </a:lnRef>
+                        <a:fillRef idx="1">
+                          <a:schemeClr val="lt1"/>
+                        </a:fillRef>
+                        <a:effectRef idx="0">
+                          <a:schemeClr val="accent3"/>
+                        </a:effectRef>
+                        <a:fontRef idx="minor">
+                          <a:schemeClr val="dk1"/>
+                        </a:fontRef>
+                      </wps:style>
+                      <wps:txbx>
+                        <w:txbxContent>
+                          <w:p>
+                            <w:pPr>
+                              <w:rPr>
+                                <w:b/>
+                              </w:rPr>
+                            </w:pPr>
+                            <w:r>
+                              <w:rPr>
+                                <w:b/>
+                              </w:rPr>
+                              <w:t>File Server regist</w:t>
+                            </w:r>
+                            <w:bookmarkStart w:id="0" w:name="_GoBack"/>
+                            <w:r>
+                              <w:rPr>
+                                <w:b/>
+                              </w:rPr>
+                              <w:t>ers object with registry</w:t>
+                            </w:r>
+                          </w:p>
+                          <w:p>
+                            <w:r>
+                              <w:t>Delete</w:t>
+                            </w:r>
+                          </w:p>
+                          <w:p>
+                            <w:r>
+                              <w:t>Download</w:t>
+                            </w:r>
+                          </w:p>
+                          <w:p>
+                            <w:r>
+                              <w:t>List</w:t>
+                            </w:r>
+                          </w:p>
+                          <w:p>
+                            <w:r>
+                              <w:t>Upload</w:t>
+                            </w:r>
+                            <w:bookmarkEnd w:id="0"/>
+                          </w:p>
+                        </w:txbxContent>
+                      </wps:txbx>
+                      <wps:bodyPr rot="0" vert="horz" wrap="square" lIns="91440" tIns="45720" rIns="91440" bIns="45720" anchor="t" anchorCtr="0">
+                        <a:spAutoFit/>
+                      </wps:bodyPr>
+                    </wps:wsp>
+                  </a:graphicData>
+                </a:graphic>
+                <wp14:sizeRelH relativeFrom="margin">
+                  <wp14:pctWidth>0</wp14:pctWidth>
+                </wp14:sizeRelH>
+                <wp14:sizeRelV relativeFrom="margin">
+                  <wp14:pctHeight>20000</wp14:pctHeight>
+                </wp14:sizeRelV>
+              </wp:anchor>
+            </w:drawing>
+          </mc:Choice>
+          <mc:Fallback>
+            <w:pict>
+              <v:shapetype w14:anchorId="34B985D4" id="_x0000_t202" coordsize="21600,21600" o:spt="202" path="m,l,21600r21600,l21600,xe">
+                <v:stroke joinstyle="miter"/>
+                <v:path gradientshapeok="t" o:connecttype="rect"/>
+              </v:shapetype>
+              <v:shape id="Text Box 2" o:spid="_x0000_s1028" type="#_x0000_t202" style="position:absolute;margin-left:292.35pt;margin-top:55.8pt;width:162.15pt;height:110.6pt;z-index:251673600;visibility:visible;mso-wrap-style:square;mso-width-percent:0;mso-height-percent:200;mso-wrap-distance-left:9pt;mso-wrap-distance-top:3.6pt;mso-wrap-distance-right:9pt;mso-wrap-distance-bottom:3.6pt;mso-position-horizontal:absolute;mso-position-horizontal-relative:text;mso-position-vertical:absolute;mso-position-vertical-relative:text;mso-width-percent:0;mso-height-percent:200;mso-width-relative:margin;mso-height-relative:margin;v-text-anchor:top" o:gfxdata="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" fillcolor="white [3201]" strokecolor="#9bbb59 [3206]" strokeweight="1pt">
+                <v:textbox style="mso-fit-shape-to-text:t">
+                  <w:txbxContent>
+                    <w:p>
+                      <w:pPr>
+                        <w:rPr>
+                          <w:b/>
+                        </w:rPr>
+                      </w:pPr>
+                      <w:r>
+                        <w:rPr>
+                          <w:b/>
+                        </w:rPr>
+                        <w:t>File Server regist</w:t>
+                      </w:r>
+                      <w:bookmarkStart w:id="1" w:name="_GoBack"/>
+                      <w:r>
+                        <w:rPr>
+                          <w:b/>
+                        </w:rPr>
+                        <w:t>ers object with registry</w:t>
+                      </w:r>
+                    </w:p>
+                    <w:p>
+                      <w:r>
+                        <w:t>Delete</w:t>
+                      </w:r>
+                    </w:p>
+                    <w:p>
+                      <w:r>
+                        <w:t>Download</w:t>
+                      </w:r>
+                    </w:p>
+                    <w:p>
+                      <w:r>
+                        <w:t>List</w:t>
+                      </w:r>
+                    </w:p>
+                    <w:p>
+                      <w:r>
+                        <w:t>Upload</w:t>
+                      </w:r>
+                      <w:bookmarkEnd w:id="1"/>
+                    </w:p>
+                  </w:txbxContent>
+                </v:textbox>
+                <w10:wrap type="square"/>
+              </v:shape>
+            </w:pict>
+          </mc:Fallback>
+        </mc:AlternateContent>
+      </w:r>
+      <w:r>
+        <w:rPr>
+          <w:noProof/>
+        </w:rPr>
+        <mc:AlternateContent>
+          <mc:Choice Requires="wps">
+            <w:drawing>
+              <wp:anchor distT="45720" distB="45720" distL="114300" distR="114300" simplePos="0" relativeHeight="251679744" behindDoc="0" locked="0" layoutInCell="1" allowOverlap="1" wp14:anchorId="500C24C4" wp14:editId="7C94A4FE">
+                <wp:simplePos x="0" y="0"/>
+                <wp:positionH relativeFrom="margin">
+                  <wp:posOffset>2814402</wp:posOffset>
+                </wp:positionH>
+                <wp:positionV relativeFrom="paragraph">
+                  <wp:posOffset>2942866</wp:posOffset>
+                </wp:positionV>
+                <wp:extent cx="1590040" cy="1404620"/>
+                <wp:effectExtent l="0" t="0" r="10160" b="12065"/>
+                <wp:wrapSquare wrapText="bothSides"/>
+                <wp:docPr id="11" name="Text Box 2"/>
+                <wp:cNvGraphicFramePr>
+                  <a:graphicFrameLocks xmlns:a="http://schemas.openxmlformats.org/drawingml/2006/main"/>
+                </wp:cNvGraphicFramePr>
+                <a:graphic xmlns:a="http://schemas.openxmlformats.org/drawingml/2006/main">
+                  <a:graphicData uri="http://schemas.microsoft.com/office/word/2010/wordprocessingShape">
+                    <wps:wsp>
+                      <wps:cNvSpPr txBox="1">
+                        <a:spLocks noChangeArrowheads="1"/>
+                      </wps:cNvSpPr>
+                      <wps:spPr bwMode="auto">
+                        <a:xfrm>
+                          <a:off x="0" y="0"/>
+                          <a:ext cx="1590040" cy="1404620"/>
+                        </a:xfrm>
+                        <a:prstGeom prst="rect">
+                          <a:avLst/>
+                        </a:prstGeom>
+                        <a:ln w="12700">
+                          <a:headEnd/>
+                          <a:tailEnd/>
+                        </a:ln>
+                      </wps:spPr>
+                      <wps:style>
+                        <a:lnRef idx="2">
+                          <a:schemeClr val="accent2"/>
+                        </a:lnRef>
+                        <a:fillRef idx="1">
+                          <a:schemeClr val="lt1"/>
+                        </a:fillRef>
+                        <a:effectRef idx="0">
+                          <a:schemeClr val="accent2"/>
+                        </a:effectRef>
+                        <a:fontRef idx="minor">
+                          <a:schemeClr val="dk1"/>
+                        </a:fontRef>
+                      </wps:style>
+                      <wps:txbx>
+                        <w:txbxContent>
+                          <w:p>
+                            <w:r>
+                              <w:t>Client retrieves front end stub from registry</w:t>
+                            </w:r>
+                          </w:p>
+                        </w:txbxContent>
+                      </wps:txbx>
+                      <wps:bodyPr rot="0" vert="horz" wrap="square" lIns="91440" tIns="45720" rIns="91440" bIns="45720" anchor="t" anchorCtr="0">
+                        <a:spAutoFit/>
+                      </wps:bodyPr>
+                    </wps:wsp>
+                  </a:graphicData>
+                </a:graphic>
+                <wp14:sizeRelH relativeFrom="margin">
+                  <wp14:pctWidth>0</wp14:pctWidth>
+                </wp14:sizeRelH>
+                <wp14:sizeRelV relativeFrom="margin">
+                  <wp14:pctHeight>20000</wp14:pctHeight>
+                </wp14:sizeRelV>
+              </wp:anchor>
+            </w:drawing>
+          </mc:Choice>
+          <mc:Fallback>
+            <w:pict>
+              <v:shape w14:anchorId="500C24C4" id="_x0000_s1029" type="#_x0000_t202" style="position:absolute;margin-left:221.6pt;margin-top:231.7pt;width:125.2pt;height:110.6pt;z-index:251679744;visibility:visible;mso-wrap-style:square;mso-width-percent:0;mso-height-percent:200;mso-wrap-distance-left:9pt;mso-wrap-distance-top:3.6pt;mso-wrap-distance-right:9pt;mso-wrap-distance-bottom:3.6pt;mso-position-horizontal:absolute;mso-position-horizontal-relative:margin;mso-position-vertical:absolute;mso-position-vertical-relative:text;mso-width-percent:0;mso-height-percent:200;mso-width-relative:margin;mso-height-relative:margin;v-text-anchor:top" o:gfxdata="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" fillcolor="white [3201]" strokecolor="#c0504d [3205]" strokeweight="1pt">
+                <v:textbox style="mso-fit-shape-to-text:t">
+                  <w:txbxContent>
+                    <w:p>
+                      <w:r>
+                        <w:t>Client retrieves front end stub from registry</w:t>
+                      </w:r>
+                    </w:p>
+                  </w:txbxContent>
+                </v:textbox>
+                <w10:wrap type="square" anchorx="margin"/>
+              </v:shape>
+            </w:pict>
+          </mc:Fallback>
+        </mc:AlternateContent>
+      </w:r>
+      <w:r>
+        <w:rPr>
+          <w:noProof/>
+        </w:rPr>
+        <mc:AlternateContent>
+          <mc:Choice Requires="wps">
+            <w:drawing>
+              <wp:anchor distT="45720" distB="45720" distL="114300" distR="114300" simplePos="0" relativeHeight="251677696" behindDoc="0" locked="0" layoutInCell="1" allowOverlap="1" wp14:anchorId="285B0C44" wp14:editId="65253397">
+                <wp:simplePos x="0" y="0"/>
+                <wp:positionH relativeFrom="margin">
+                  <wp:align>left</wp:align>
+                </wp:positionH>
+                <wp:positionV relativeFrom="paragraph">
+                  <wp:posOffset>1591254</wp:posOffset>
+                </wp:positionV>
+                <wp:extent cx="1685290" cy="1404620"/>
+                <wp:effectExtent l="0" t="0" r="10160" b="15875"/>
+                <wp:wrapSquare wrapText="bothSides"/>
+                <wp:docPr id="10" name="Text Box 2"/>
+                <wp:cNvGraphicFramePr>
+                  <a:graphicFrameLocks xmlns:a="http://schemas.openxmlformats.org/drawingml/2006/main"/>
+                </wp:cNvGraphicFramePr>
+                <a:graphic xmlns:a="http://schemas.openxmlformats.org/drawingml/2006/main">
+                  <a:graphicData uri="http://schemas.microsoft.com/office/word/2010/wordprocessingShape">
+                    <wps:wsp>
+                      <wps:cNvSpPr txBox="1">
+                        <a:spLocks noChangeArrowheads="1"/>
+                      </wps:cNvSpPr>
+                      <wps:spPr bwMode="auto">
+                        <a:xfrm>
+                          <a:off x="0" y="0"/>
+                          <a:ext cx="1685290" cy="1404620"/>
+                        </a:xfrm>
+                        <a:prstGeom prst="rect">
+                          <a:avLst/>
+                        </a:prstGeom>
+                        <a:ln w="12700">
+                          <a:headEnd/>
+                          <a:tailEnd/>
+                        </a:ln>
+                      </wps:spPr>
+                      <wps:style>
+                        <a:lnRef idx="2">
+                          <a:schemeClr val="accent1"/>
+                        </a:lnRef>
+                        <a:fillRef idx="1">
+                          <a:schemeClr val="lt1"/>
+                        </a:fillRef>
+                        <a:effectRef idx="0">
+                          <a:schemeClr val="accent1"/>
+                        </a:effectRef>
+                        <a:fontRef idx="minor">
+                          <a:schemeClr val="dk1"/>
+                        </a:fontRef>
+                      </wps:style>
+                      <wps:txbx>
+                        <w:txbxContent>
+                          <w:p>
+                            <w:pPr>
+                              <w:rPr>
+                                <w:b/>
+                              </w:rPr>
+                            </w:pPr>
+                            <w:r>
+                              <w:rPr>
+                                <w:b/>
+                              </w:rPr>
+                              <w:t>Front End registers object with registry</w:t>
+                            </w:r>
+                          </w:p>
+                          <w:p>
+                            <w:r>
+                              <w:t>Delete</w:t>
+                            </w:r>
+                          </w:p>
+                          <w:p>
+                            <w:r>
+                              <w:t>Download</w:t>
+                            </w:r>
+                          </w:p>
+                          <w:p>
+                            <w:r>
+                              <w:t>List</w:t>
+                            </w:r>
+                          </w:p>
+                          <w:p>
+                            <w:r>
+                              <w:t>Upload</w:t>
+                            </w:r>
+                          </w:p>
+                        </w:txbxContent>
+                      </wps:txbx>
+                      <wps:bodyPr rot="0" vert="horz" wrap="square" lIns="91440" tIns="45720" rIns="91440" bIns="45720" anchor="t" anchorCtr="0">
+                        <a:spAutoFit/>
+                      </wps:bodyPr>
+                    </wps:wsp>
+                  </a:graphicData>
+                </a:graphic>
+                <wp14:sizeRelH relativeFrom="margin">
+                  <wp14:pctWidth>0</wp14:pctWidth>
+                </wp14:sizeRelH>
+                <wp14:sizeRelV relativeFrom="margin">
+                  <wp14:pctHeight>20000</wp14:pctHeight>
+                </wp14:sizeRelV>
+              </wp:anchor>
+            </w:drawing>
+          </mc:Choice>
+          <mc:Fallback>
+            <w:pict>
+              <v:shape w14:anchorId="285B0C44" id="_x0000_s1030" type="#_x0000_t202" style="position:absolute;margin-left:0;margin-top:125.3pt;width:132.7pt;height:110.6pt;z-index:251677696;visibility:visible;mso-wrap-style:square;mso-width-percent:0;mso-height-percent:200;mso-wrap-distance-left:9pt;mso-wrap-distance-top:3.6pt;mso-wrap-distance-right:9pt;mso-wrap-distance-bottom:3.6pt;mso-position-horizontal:left;mso-position-horizontal-relative:margin;mso-position-vertical:absolute;mso-position-vertical-relative:text;mso-width-percent:0;mso-height-percent:200;mso-width-relative:margin;mso-height-relative:margin;v-text-anchor:top" o:gfxdata="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" fillcolor="white [3201]" strokecolor="#4f81bd [3204]" strokeweight="1pt">
+                <v:textbox style="mso-fit-shape-to-text:t">
+                  <w:txbxContent>
+                    <w:p>
+                      <w:pPr>
+                        <w:rPr>
+                          <w:b/>
+                        </w:rPr>
+                      </w:pPr>
+                      <w:r>
+                        <w:rPr>
+                          <w:b/>
+                        </w:rPr>
+                        <w:t>Front End registers object with registry</w:t>
+                      </w:r>
+                    </w:p>
+                    <w:p>
+                      <w:r>
+                        <w:t>Delete</w:t>
+                      </w:r>
+                    </w:p>
+                    <w:p>
+                      <w:r>
+                        <w:t>Download</w:t>
+                      </w:r>
+                    </w:p>
+                    <w:p>
+                      <w:r>
+                        <w:t>List</w:t>
+                      </w:r>
+                    </w:p>
+                    <w:p>
+                      <w:r>
+                        <w:t>Upload</w:t>
+                      </w:r>
+                    </w:p>
+                  </w:txbxContent>
+                </v:textbox>
+                <w10:wrap type="square" anchorx="margin"/>
+              </v:shape>
+            </w:pict>
+          </mc:Fallback>
+        </mc:AlternateContent>
+      </w:r>
+      <w:r>
+        <w:rPr>
+          <w:noProof/>
+        </w:rPr>
+        <mc:AlternateContent>
+          <mc:Choice Requires="wps">
+            <w:drawing>
+              <wp:anchor distT="0" distB="0" distL="114300" distR="114300" simplePos="0" relativeHeight="251663360" behindDoc="0" locked="0" layoutInCell="1" allowOverlap="1" wp14:anchorId="150C2D82" wp14:editId="3719ACA1">
+                <wp:simplePos x="0" y="0"/>
+                <wp:positionH relativeFrom="column">
+                  <wp:posOffset>477188</wp:posOffset>
+                </wp:positionH>
+                <wp:positionV relativeFrom="paragraph">
+                  <wp:posOffset>502340</wp:posOffset>
+                </wp:positionV>
+                <wp:extent cx="1518699" cy="1192696"/>
+                <wp:effectExtent l="0" t="0" r="81915" b="64770"/>
+                <wp:wrapNone/>
+                <wp:docPr id="4" name="Straight Arrow Connector 4"/>
+                <wp:cNvGraphicFramePr/>
+                <a:graphic xmlns:a="http://schemas.openxmlformats.org/drawingml/2006/main">
+                  <a:graphicData uri="http://schemas.microsoft.com/office/word/2010/wordprocessingShape">
+                    <wps:wsp>
+                      <wps:cNvCnPr/>
+                      <wps:spPr>
+                        <a:xfrm>
+                          <a:off x="0" y="0"/>
+                          <a:ext cx="1518699" cy="1192696"/>
+                        </a:xfrm>
+                        <a:prstGeom prst="straightConnector1">
+                          <a:avLst/>
+                        </a:prstGeom>
+                        <a:ln w="19050">
+                          <a:tailEnd type="triangle"/>
+                        </a:ln>
+                      </wps:spPr>
+                      <wps:style>
+                        <a:lnRef idx="1">
+                          <a:schemeClr val="accent1"/>
+                        </a:lnRef>
+                        <a:fillRef idx="0">
+                          <a:schemeClr val="accent1"/>
+                        </a:fillRef>
+                        <a:effectRef idx="0">
+                          <a:schemeClr val="accent1"/>
+                        </a:effectRef>
+                        <a:fontRef idx="minor">
+                          <a:schemeClr val="tx1"/>
+                        </a:fontRef>
+                      </wps:style>
+                      <wps:bodyPr/>
+                    </wps:wsp>
+                  </a:graphicData>
+                </a:graphic>
+                <wp14:sizeRelH relativeFrom="margin">
+                  <wp14:pctWidth>0</wp14:pctWidth>
+                </wp14:sizeRelH>
+                <wp14:sizeRelV relativeFrom="margin">
+                  <wp14:pctHeight>0</wp14:pctHeight>
+                </wp14:sizeRelV>
+              </wp:anchor>
+            </w:drawing>
+          </mc:Choice>
+          <mc:Fallback>
+            <w:pict>
+              <v:shapetype w14:anchorId="07770369" id="_x0000_t32" coordsize="21600,21600" o:spt="32" o:oned="t" path="m,l21600,21600e" filled="f">
+                <v:path arrowok="t" fillok="f" o:connecttype="none"/>
+                <o:lock v:ext="edit" shapetype="t"/>
+              </v:shapetype>
+              <v:shape id="Straight Arrow Connector 4" o:spid="_x0000_s1026" type="#_x0000_t32" style="position:absolute;margin-left:37.55pt;margin-top:39.55pt;width:119.6pt;height:93.9pt;z-index:251663360;visibility:visible;mso-wrap-style:square;mso-width-percent:0;mso-height-percent:0;mso-wrap-distance-left:9pt;mso-wrap-distance-top:0;mso-wrap-distance-right:9pt;mso-wrap-distance-bottom:0;mso-position-horizontal:absolute;mso-position-horizontal-relative:text;mso-position-vertical:absolute;mso-position-vertical-relative:text;mso-width-percent:0;mso-height-percent:0;mso-width-relative:margin;mso-height-relative:margin" o:gfxdata="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" strokecolor="#4579b8 [3044]" strokeweight="1.5pt">
+                <v:stroke endarrow="block"/>
+              </v:shape>
+            </w:pict>
+          </mc:Fallback>
+        </mc:AlternateContent>
+      </w:r>
+      <w:r>
+        <w:rPr>
+          <w:noProof/>
+        </w:rPr>
+        <mc:AlternateContent>
+          <mc:Choice Requires="wps">
+            <w:drawing>
+              <wp:anchor distT="45720" distB="45720" distL="114300" distR="114300" simplePos="0" relativeHeight="251675648" behindDoc="0" locked="0" layoutInCell="1" allowOverlap="1" wp14:anchorId="17A91A5A" wp14:editId="3EBA5B0C">
+                <wp:simplePos x="0" y="0"/>
+                <wp:positionH relativeFrom="column">
+                  <wp:posOffset>2043513</wp:posOffset>
+                </wp:positionH>
+                <wp:positionV relativeFrom="paragraph">
+                  <wp:posOffset>24875</wp:posOffset>
+                </wp:positionV>
+                <wp:extent cx="1208405" cy="1404620"/>
+                <wp:effectExtent l="0" t="0" r="10795" b="13970"/>
+                <wp:wrapSquare wrapText="bothSides"/>
+                <wp:docPr id="9" name="Text Box 2"/>
+                <wp:cNvGraphicFramePr>
+                  <a:graphicFrameLocks xmlns:a="http://schemas.openxmlformats.org/drawingml/2006/main"/>
+                </wp:cNvGraphicFramePr>
+                <a:graphic xmlns:a="http://schemas.openxmlformats.org/drawingml/2006/main">
+                  <a:graphicData uri="http://schemas.microsoft.com/office/word/2010/wordprocessingShape">
+                    <wps:wsp>
+                      <wps:cNvSpPr txBox="1">
+                        <a:spLocks noChangeArrowheads="1"/>
+                      </wps:cNvSpPr>
+                      <wps:spPr bwMode="auto">
+                        <a:xfrm>
+                          <a:off x="0" y="0"/>
+                          <a:ext cx="1208405" cy="1404620"/>
+                        </a:xfrm>
+                        <a:prstGeom prst="rect">
+                          <a:avLst/>
+                        </a:prstGeom>
+                        <a:ln w="12700">
+                          <a:headEnd/>
+                          <a:tailEnd/>
+                        </a:ln>
+                      </wps:spPr>
+                      <wps:style>
+                        <a:lnRef idx="2">
+                          <a:schemeClr val="accent1"/>
+                        </a:lnRef>
+                        <a:fillRef idx="1">
+                          <a:schemeClr val="lt1"/>
+                        </a:fillRef>
+                        <a:effectRef idx="0">
+                          <a:schemeClr val="accent1"/>
+                        </a:effectRef>
+                        <a:fontRef idx="minor">
+                          <a:schemeClr val="dk1"/>
+                        </a:fontRef>
+                      </wps:style>
+                      <wps:txbx>
+                        <w:txbxContent>
+                          <w:p>
+                            <w:r>
+                              <w:t>Front end retrieves file server stubs from registry</w:t>
+                            </w:r>
+                          </w:p>
+                        </w:txbxContent>
+                      </wps:txbx>
+                      <wps:bodyPr rot="0" vert="horz" wrap="square" lIns="91440" tIns="45720" rIns="91440" bIns="45720" anchor="t" anchorCtr="0">
+                        <a:spAutoFit/>
+                      </wps:bodyPr>
+                    </wps:wsp>
+                  </a:graphicData>
+                </a:graphic>
+                <wp14:sizeRelH relativeFrom="margin">
+                  <wp14:pctWidth>0</wp14:pctWidth>
+                </wp14:sizeRelH>
+                <wp14:sizeRelV relativeFrom="margin">
+                  <wp14:pctHeight>20000</wp14:pctHeight>
+                </wp14:sizeRelV>
+              </wp:anchor>
+            </w:drawing>
+          </mc:Choice>
+          <mc:Fallback>
+            <w:pict>
+              <v:shape w14:anchorId="17A91A5A" id="_x0000_s1031" type="#_x0000_t202" style="position:absolute;margin-left:160.9pt;margin-top:1.95pt;width:95.15pt;height:110.6pt;z-index:251675648;visibility:visible;mso-wrap-style:square;mso-width-percent:0;mso-height-percent:200;mso-wrap-distance-left:9pt;mso-wrap-distance-top:3.6pt;mso-wrap-distance-right:9pt;mso-wrap-distance-bottom:3.6pt;mso-position-horizontal:absolute;mso-position-horizontal-relative:text;mso-position-vertical:absolute;mso-position-vertical-relative:text;mso-width-percent:0;mso-height-percent:200;mso-width-relative:margin;mso-height-relative:margin;v-text-anchor:top" o:gfxdata="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" fillcolor="white [3201]" strokecolor="#4f81bd [3204]" strokeweight="1pt">
+                <v:textbox style="mso-fit-shape-to-text:t">
+                  <w:txbxContent>
+                    <w:p>
+                      <w:r>
+                        <w:t>Front end retrieves file server stubs from registry</w:t>
+                      </w:r>
+                    </w:p>
+                  </w:txbxContent>
+                </v:textbox>
+                <w10:wrap type="square"/>
+              </v:shape>
+            </w:pict>
+          </mc:Fallback>
+        </mc:AlternateContent>
+      </w:r>
+      <w:r>
+        <w:rPr>
+          <w:noProof/>
+        </w:rPr>
+        <mc:AlternateContent>
+          <mc:Choice Requires="wps">
+            <w:drawing>
+              <wp:anchor distT="0" distB="0" distL="114300" distR="114300" simplePos="0" relativeHeight="251671552" behindDoc="0" locked="0" layoutInCell="1" allowOverlap="1" wp14:anchorId="7FDC5459" wp14:editId="34789450">
+                <wp:simplePos x="0" y="0"/>
+                <wp:positionH relativeFrom="column">
+                  <wp:posOffset>2584284</wp:posOffset>
+                </wp:positionH>
+                <wp:positionV relativeFrom="paragraph">
+                  <wp:posOffset>2418604</wp:posOffset>
+                </wp:positionV>
+                <wp:extent cx="45719" cy="1144987"/>
+                <wp:effectExtent l="38100" t="0" r="69215" b="55245"/>
+                <wp:wrapNone/>
+                <wp:docPr id="8" name="Straight Arrow Connector 8"/>
+                <wp:cNvGraphicFramePr/>
+                <a:graphic xmlns:a="http://schemas.openxmlformats.org/drawingml/2006/main">
+                  <a:graphicData uri="http://schemas.microsoft.com/office/word/2010/wordprocessingShape">
+                    <wps:wsp>
+                      <wps:cNvCnPr/>
+                      <wps:spPr>
+                        <a:xfrm>
+                          <a:off x="0" y="0"/>
+                          <a:ext cx="45719" cy="1144987"/>
+                        </a:xfrm>
+                        <a:prstGeom prst="straightConnector1">
+                          <a:avLst/>
+                        </a:prstGeom>
+                        <a:ln w="19050">
+                          <a:tailEnd type="triangle"/>
+                        </a:ln>
+                      </wps:spPr>
+                      <wps:style>
+                        <a:lnRef idx="1">
+                          <a:schemeClr val="accent1"/>
+                        </a:lnRef>
+                        <a:fillRef idx="0">
+                          <a:schemeClr val="accent1"/>
+                        </a:fillRef>
+                        <a:effectRef idx="0">
+                          <a:schemeClr val="accent1"/>
+                        </a:effectRef>
+                        <a:fontRef idx="minor">
+                          <a:schemeClr val="tx1"/>
+                        </a:fontRef>
+                      </wps:style>
+                      <wps:bodyPr/>
+                    </wps:wsp>
+                  </a:graphicData>
+                </a:graphic>
+                <wp14:sizeRelH relativeFrom="margin">
+                  <wp14:pctWidth>0</wp14:pctWidth>
+                </wp14:sizeRelH>
+                <wp14:sizeRelV relativeFrom="margin">
+                  <wp14:pctHeight>0</wp14:pctHeight>
+                </wp14:sizeRelV>
+              </wp:anchor>
+            </w:drawing>
+          </mc:Choice>
+          <mc:Fallback>
+            <w:pict>
+              <v:shape w14:anchorId="49A4A9D4" id="Straight Arrow Connector 8" o:spid="_x0000_s1026" type="#_x0000_t32" style="position:absolute;margin-left:203.5pt;margin-top:190.45pt;width:3.6pt;height:90.15pt;z-index:251671552;visibility:visible;mso-wrap-style:square;mso-width-percent:0;mso-height-percent:0;mso-wrap-distance-left:9pt;mso-wrap-distance-top:0;mso-wrap-distance-right:9pt;mso-wrap-distance-bottom:0;mso-position-horizontal:absolute;mso-position-horizontal-relative:text;mso-position-vertical:absolute;mso-position-vertical-relative:text;mso-width-percent:0;mso-height-percent:0;mso-width-relative:margin;mso-height-relative:margin" o:gfxdata="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" strokecolor="#4579b8 [3044]" strokeweight="1.5pt">
+                <v:stroke endarrow="block"/>
+              </v:shape>
+            </w:pict>
+          </mc:Fallback>
+        </mc:AlternateContent>
+      </w:r>
+      <w:r>
+        <w:rPr>
+          <w:noProof/>
+        </w:rPr>
+        <mc:AlternateContent>
+          <mc:Choice Requires="wps">
+            <w:drawing>
+              <wp:anchor distT="0" distB="0" distL="114300" distR="114300" simplePos="0" relativeHeight="251669504" behindDoc="0" locked="0" layoutInCell="1" allowOverlap="1" wp14:anchorId="3DFE815C" wp14:editId="7FE647CA">
+                <wp:simplePos x="0" y="0"/>
+                <wp:positionH relativeFrom="column">
+                  <wp:posOffset>1917120</wp:posOffset>
+                </wp:positionH>
+                <wp:positionV relativeFrom="paragraph">
+                  <wp:posOffset>3556441</wp:posOffset>
+                </wp:positionV>
+                <wp:extent cx="1407381" cy="540385"/>
+                <wp:effectExtent l="19050" t="19050" r="21590" b="12065"/>
+                <wp:wrapNone/>
+                <wp:docPr id="7" name="Rectangle 7"/>
+                <wp:cNvGraphicFramePr/>
+                <a:graphic xmlns:a="http://schemas.openxmlformats.org/drawingml/2006/main">
+                  <a:graphicData uri="http://schemas.microsoft.com/office/word/2010/wordprocessingShape">
+                    <wps:wsp>
+                      <wps:cNvSpPr/>
+                      <wps:spPr>
+                        <a:xfrm>
+                          <a:off x="0" y="0"/>
+                          <a:ext cx="1407381" cy="540385"/>
+                        </a:xfrm>
+                        <a:prstGeom prst="rect">
+                          <a:avLst/>
+                        </a:prstGeom>
+                        <a:ln w="28575"/>
+                      </wps:spPr>
+                      <wps:style>
+                        <a:lnRef idx="2">
+                          <a:schemeClr val="accent2"/>
+                        </a:lnRef>
+                        <a:fillRef idx="1">
+                          <a:schemeClr val="lt1"/>
+                        </a:fillRef>
+                        <a:effectRef idx="0">
+                          <a:schemeClr val="accent2"/>
+                        </a:effectRef>
+                        <a:fontRef idx="minor">
+                          <a:schemeClr val="dk1"/>
+                        </a:fontRef>
+                      </wps:style>
+                      <wps:txbx>
+                        <w:txbxContent>
+                          <w:p>
+                            <w:pPr>
+                              <w:jc w:val="center"/>
+                            </w:pPr>
+                            <w:r>
+                              <w:t>Client</w:t>
+                            </w:r>
+                          </w:p>
+                        </w:txbxContent>
+                      </wps:txbx>
+                      <wps:bodyPr rot="0" spcFirstLastPara="0" vertOverflow="overflow" horzOverflow="overflow" vert="horz" wrap="square" lIns="91440" tIns="45720" rIns="91440" bIns="45720" numCol="1" spcCol="0" rtlCol="0" fromWordArt="0" anchor="ctr" anchorCtr="0" forceAA="0" compatLnSpc="1">
+                        <a:prstTxWarp prst="textNoShape">
+                          <a:avLst/>
+                        </a:prstTxWarp>
+                        <a:noAutofit/>
+                      </wps:bodyPr>
+                    </wps:wsp>
+                  </a:graphicData>
+                </a:graphic>
+                <wp14:sizeRelH relativeFrom="margin">
+                  <wp14:pctWidth>0</wp14:pctWidth>
+                </wp14:sizeRelH>
+                <wp14:sizeRelV relativeFrom="margin">
+                  <wp14:pctHeight>0</wp14:pctHeight>
+                </wp14:sizeRelV>
+              </wp:anchor>
+            </w:drawing>
+          </mc:Choice>
+          <mc:Fallback>
+            <w:pict>
+              <v:rect w14:anchorId="3DFE815C" id="Rectangle 7" o:spid="_x0000_s1032" style="position:absolute;margin-left:150.95pt;margin-top:280.05pt;width:110.8pt;height:42.55pt;z-index:251669504;visibility:visible;mso-wrap-style:square;mso-width-percent:0;mso-height-percent:0;mso-wrap-distance-left:9pt;mso-wrap-distance-top:0;mso-wrap-distance-right:9pt;mso-wrap-distance-bottom:0;mso-position-horizontal:absolute;mso-position-horizontal-relative:text;mso-position-vertical:absolute;mso-position-vertical-relative:text;mso-width-percent:0;mso-height-percent:0;mso-width-relative:margin;mso-height-relative:margin;v-text-anchor:middle" o:gfxdata="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" fillcolor="white [3201]" strokecolor="#c0504d [3205]" strokeweight="2.25pt">
+                <v:textbox>
+                  <w:txbxContent>
+                    <w:p>
+                      <w:pPr>
+                        <w:jc w:val="center"/>
+                      </w:pPr>
+                      <w:r>
+                        <w:t>Client</w:t>
+                      </w:r>
+                    </w:p>
+                  </w:txbxContent>
+                </v:textbox>
+              </v:rect>
+            </w:pict>
+          </mc:Fallback>
+        </mc:AlternateContent>
+      </w:r>
+      <w:r>
+        <w:rPr>
+          <w:noProof/>
+        </w:rPr>
+        <mc:AlternateContent>
+          <mc:Choice Requires="wps">
+            <w:drawing>
+              <wp:anchor distT="0" distB="0" distL="114300" distR="114300" simplePos="0" relativeHeight="251665408" behindDoc="0" locked="0" layoutInCell="1" allowOverlap="1" wp14:anchorId="0199DBB1" wp14:editId="3814A76F">
+                <wp:simplePos x="0" y="0"/>
+                <wp:positionH relativeFrom="column">
+                  <wp:posOffset>1797104</wp:posOffset>
+                </wp:positionH>
+                <wp:positionV relativeFrom="paragraph">
+                  <wp:posOffset>518243</wp:posOffset>
+                </wp:positionV>
+                <wp:extent cx="754850" cy="1049351"/>
+                <wp:effectExtent l="38100" t="38100" r="26670" b="17780"/>
+                <wp:wrapNone/>
+                <wp:docPr id="5" name="Straight Arrow Connector 5"/>
+                <wp:cNvGraphicFramePr/>
+                <a:graphic xmlns:a="http://schemas.openxmlformats.org/drawingml/2006/main">
+                  <a:graphicData uri="http://schemas.microsoft.com/office/word/2010/wordprocessingShape">
+                    <wps:wsp>
+                      <wps:cNvCnPr/>
+                      <wps:spPr>
+                        <a:xfrm flipH="1" flipV="1">
+                          <a:off x="0" y="0"/>
+                          <a:ext cx="754850" cy="1049351"/>
+                        </a:xfrm>
+                        <a:prstGeom prst="straightConnector1">
+                          <a:avLst/>
+                        </a:prstGeom>
+                        <a:ln w="19050">
+                          <a:tailEnd type="triangle"/>
+                        </a:ln>
+                      </wps:spPr>
+                      <wps:style>
+                        <a:lnRef idx="1">
+                          <a:schemeClr val="accent3"/>
+                        </a:lnRef>
+                        <a:fillRef idx="0">
+                          <a:schemeClr val="accent3"/>
+                        </a:fillRef>
+                        <a:effectRef idx="0">
+                          <a:schemeClr val="accent3"/>
+                        </a:effectRef>
+                        <a:fontRef idx="minor">
+                          <a:schemeClr val="tx1"/>
+                        </a:fontRef>
+                      </wps:style>
+                      <wps:bodyPr/>
+                    </wps:wsp>
+                  </a:graphicData>
+                </a:graphic>
+                <wp14:sizeRelH relativeFrom="margin">
+                  <wp14:pctWidth>0</wp14:pctWidth>
+                </wp14:sizeRelH>
+                <wp14:sizeRelV relativeFrom="margin">
+                  <wp14:pctHeight>0</wp14:pctHeight>
+                </wp14:sizeRelV>
+              </wp:anchor>
+            </w:drawing>
+          </mc:Choice>
+          <mc:Fallback>
+            <w:pict>
+              <v:shape w14:anchorId="06D2F329" id="Straight Arrow Connector 5" o:spid="_x0000_s1026" type="#_x0000_t32" style="position:absolute;margin-left:141.5pt;margin-top:40.8pt;width:59.45pt;height:82.65pt;flip:x y;z-index:251665408;visibility:visible;mso-wrap-style:square;mso-width-percent:0;mso-height-percent:0;mso-wrap-distance-left:9pt;mso-wrap-distance-top:0;mso-wrap-distance-right:9pt;mso-wrap-distance-bottom:0;mso-position-horizontal:absolute;mso-position-horizontal-relative:text;mso-position-vertical:absolute;mso-position-vertical-relative:text;mso-width-percent:0;mso-height-percent:0;mso-width-relative:margin;mso-height-relative:margin" o:gfxdata="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" strokecolor="#94b64e [3046]" strokeweight="1.5pt">
+                <v:stroke endarrow="block"/>
+              </v:shape>
+            </w:pict>
+          </mc:Fallback>
+        </mc:AlternateContent>
+      </w:r>
+      <w:r>
+        <w:rPr>
+          <w:noProof/>
+        </w:rPr>
+        <mc:AlternateContent>
+          <mc:Choice Requires="wps">
+            <w:drawing>
+              <wp:anchor distT="0" distB="0" distL="114300" distR="114300" simplePos="0" relativeHeight="251667456" behindDoc="0" locked="0" layoutInCell="1" allowOverlap="1" wp14:anchorId="321B2CCC" wp14:editId="7A2001C3">
+                <wp:simplePos x="0" y="0"/>
+                <wp:positionH relativeFrom="column">
+                  <wp:posOffset>2973897</wp:posOffset>
+                </wp:positionH>
+                <wp:positionV relativeFrom="paragraph">
+                  <wp:posOffset>478486</wp:posOffset>
+                </wp:positionV>
+                <wp:extent cx="787041" cy="1089329"/>
+                <wp:effectExtent l="38100" t="0" r="32385" b="53975"/>
+                <wp:wrapNone/>
+                <wp:docPr id="6" name="Straight Arrow Connector 6"/>
+                <wp:cNvGraphicFramePr/>
+                <a:graphic xmlns:a="http://schemas.openxmlformats.org/drawingml/2006/main">
+                  <a:graphicData uri="http://schemas.microsoft.com/office/word/2010/wordprocessingShape">
+                    <wps:wsp>
+                      <wps:cNvCnPr/>
+                      <wps:spPr>
+                        <a:xfrm flipH="1">
+                          <a:off x="0" y="0"/>
+                          <a:ext cx="787041" cy="1089329"/>
+                        </a:xfrm>
+                        <a:prstGeom prst="straightConnector1">
+                          <a:avLst/>
+                        </a:prstGeom>
+                        <a:ln w="19050">
+                          <a:tailEnd type="triangle"/>
+                        </a:ln>
+                      </wps:spPr>
+                      <wps:style>
+                        <a:lnRef idx="1">
+                          <a:schemeClr val="accent3"/>
+                        </a:lnRef>
+                        <a:fillRef idx="0">
+                          <a:schemeClr val="accent3"/>
+                        </a:fillRef>
+                        <a:effectRef idx="0">
+                          <a:schemeClr val="accent3"/>
+                        </a:effectRef>
+                        <a:fontRef idx="minor">
+                          <a:schemeClr val="tx1"/>
+                        </a:fontRef>
+                      </wps:style>
+                      <wps:bodyPr/>
+                    </wps:wsp>
+                  </a:graphicData>
+                </a:graphic>
+                <wp14:sizeRelH relativeFrom="margin">
+                  <wp14:pctWidth>0</wp14:pctWidth>
+                </wp14:sizeRelH>
+                <wp14:sizeRelV relativeFrom="margin">
+                  <wp14:pctHeight>0</wp14:pctHeight>
+                </wp14:sizeRelV>
+              </wp:anchor>
+            </w:drawing>
+          </mc:Choice>
+          <mc:Fallback>
+            <w:pict>
+              <v:shape w14:anchorId="716CE4F9" id="Straight Arrow Connector 6" o:spid="_x0000_s1026" type="#_x0000_t32" style="position:absolute;margin-left:234.15pt;margin-top:37.7pt;width:61.95pt;height:85.75pt;flip:x;z-index:251667456;visibility:visible;mso-wrap-style:square;mso-width-percent:0;mso-height-percent:0;mso-wrap-distance-left:9pt;mso-wrap-distance-top:0;mso-wrap-distance-right:9pt;mso-wrap-distance-bottom:0;mso-position-horizontal:absolute;mso-position-horizontal-relative:text;mso-position-vertical:absolute;mso-position-vertical-relative:text;mso-width-percent:0;mso-height-percent:0;mso-width-relative:margin;mso-height-relative:margin" o:gfxdata="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" strokecolor="#94b64e [3046]" strokeweight="1.5pt">
+                <v:stroke endarrow="block"/>
+              </v:shape>
+            </w:pict>
+          </mc:Fallback>
+        </mc:AlternateContent>
+      </w:r>
+      <w:r>
+        <w:rPr>
+          <w:noProof/>
+        </w:rPr>
+        <mc:AlternateContent>
+          <mc:Choice Requires="wps">
+            <w:drawing>
+              <wp:anchor distT="0" distB="0" distL="114300" distR="114300" simplePos="0" relativeHeight="251659264" behindDoc="0" locked="0" layoutInCell="1" allowOverlap="1" wp14:anchorId="1EC80ADD" wp14:editId="607B68AD">
+                <wp:simplePos x="0" y="0"/>
+                <wp:positionH relativeFrom="column">
+                  <wp:posOffset>1796746</wp:posOffset>
+                </wp:positionH>
+                <wp:positionV relativeFrom="paragraph">
+                  <wp:posOffset>1567733</wp:posOffset>
+                </wp:positionV>
+                <wp:extent cx="1422952" cy="826797"/>
+                <wp:effectExtent l="19050" t="0" r="44450" b="30480"/>
+                <wp:wrapNone/>
+                <wp:docPr id="1" name="Cloud 1"/>
+                <wp:cNvGraphicFramePr/>
+                <a:graphic xmlns:a="http://schemas.openxmlformats.org/drawingml/2006/main">
+                  <a:graphicData uri="http://schemas.microsoft.com/office/word/2010/wordprocessingShape">
+                    <wps:wsp>
+                      <wps:cNvSpPr/>
+                      <wps:spPr>
+                        <a:xfrm>
+                          <a:off x="0" y="0"/>
+                          <a:ext cx="1422952" cy="826797"/>
+                        </a:xfrm>
+                        <a:prstGeom prst="cloud">
+                          <a:avLst/>
+                        </a:prstGeom>
+                      </wps:spPr>
+                      <wps:style>
+                        <a:lnRef idx="2">
+                          <a:schemeClr val="dk1"/>
+                        </a:lnRef>
+                        <a:fillRef idx="1">
+                          <a:schemeClr val="lt1"/>
+                        </a:fillRef>
+                        <a:effectRef idx="0">
+                          <a:schemeClr val="dk1"/>
+                        </a:effectRef>
+                        <a:fontRef idx="minor">
+                          <a:schemeClr val="dk1"/>
+                        </a:fontRef>
+                      </wps:style>
+                      <wps:txbx>
+                        <w:txbxContent>
+                          <w:p>
+                            <w:pPr>
+                              <w:jc w:val="center"/>
+                            </w:pPr>
+                            <w:r>
+                              <w:t>Registry</w:t>
+                            </w:r>
+                          </w:p>
+                        </w:txbxContent>
+                      </wps:txbx>
+                      <wps:bodyPr rot="0" spcFirstLastPara="0" vertOverflow="overflow" horzOverflow="overflow" vert="horz" wrap="square" lIns="91440" tIns="45720" rIns="91440" bIns="45720" numCol="1" spcCol="0" rtlCol="0" fromWordArt="0" anchor="ctr" anchorCtr="0" forceAA="0" compatLnSpc="1">
+                        <a:prstTxWarp prst="textNoShape">
+                          <a:avLst/>
+                        </a:prstTxWarp>
+                        <a:noAutofit/>
+                      </wps:bodyPr>
+                    </wps:wsp>
+                  </a:graphicData>
+                </a:graphic>
+                <wp14:sizeRelH relativeFrom="margin">
+                  <wp14:pctWidth>0</wp14:pctWidth>
+                </wp14:sizeRelH>
+                <wp14:sizeRelV relativeFrom="margin">
+                  <wp14:pctHeight>0</wp14:pctHeight>
+                </wp14:sizeRelV>
+              </wp:anchor>
+            </w:drawing>
+          </mc:Choice>
+          <mc:Fallback>
+            <w:pict>
+              <v:shape w14:anchorId="1EC80ADD" id="Cloud 1" o:spid="_x0000_s1033" style="position:absolute;margin-left:141.5pt;margin-top:123.45pt;width:112.05pt;height:65.1pt;z-index:251659264;visibility:visible;mso-wrap-style:square;mso-width-percent:0;mso-height-percent:0;mso-wrap-distance-left:9pt;mso-wrap-distance-top:0;mso-wrap-distance-right:9pt;mso-wrap-distance-bottom:0;mso-position-horizontal:absolute;mso-position-horizontal-relative:text;mso-position-vertical:absolute;mso-position-vertical-relative:text;mso-width-percent:0;mso-height-percent:0;mso-width-relative:margin;mso-height-relative:margin;v-text-anchor:middle" coordsize="43200,43200" o:spt="100" o:gfxdata="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" adj="-11796480,,5400" path="m3900,14370c3629,11657,4261,8921,5623,6907,7775,3726,11264,3017,14005,5202,15678,909,19914,22,22456,3432,23097,1683,24328,474,25749,200v1564,-302,3126,570,4084,2281c31215,267,33501,-460,35463,690v1495,876,2567,2710,2855,4886c40046,6218,41422,7998,41982,10318v407,1684,349,3513,-164,5142c43079,17694,43520,20590,43016,23322v-670,3632,-2888,6352,-5612,6882c37391,32471,36658,34621,35395,36101v-1919,2249,-4691,2538,-6840,714c27860,39948,25999,42343,23667,43106v-2748,899,-5616,-633,-7187,-3840c12772,42310,7956,40599,5804,35472,3690,35809,1705,34024,1110,31250,679,29243,1060,27077,2113,25551,619,24354,-213,22057,-5,19704,239,16949,1845,14791,3863,14507v12,-46,25,-91,37,-137xem4693,26177nfc3809,26271,2925,25993,2160,25380t4768,9519nfc6573,35092,6200,35220,5820,35280t10658,3810nfc16211,38544,15987,37961,15810,37350m28827,34751nfc28788,35398,28698,36038,28560,36660m34129,22954nfc36133,24282,37398,27058,37380,30090m41798,15354nfc41473,16386,40978,17302,40350,18030m38324,5426nfc38379,5843,38405,6266,38400,6690m29078,3952nfc29267,3369,29516,2826,29820,2340m22141,4720nfc22218,4238,22339,3771,22500,3330m14000,5192nfc14472,5568,14908,6021,15300,6540m4127,15789nfc4024,15325,3948,14851,3900,14370e" fillcolor="white [3201]" strokecolor="black [3200]" strokeweight="2pt">
+                <v:stroke joinstyle="miter"/>
+                <v:formulas/>
+                <v:path arrowok="t" o:connecttype="custom" o:connectlocs="154581,500997;71148,485743;228199,667926;191703,675218;542764,748136;520761,714835;949524,665093;940729,701629;1124165,439312;1231249,575887;1376772,293857;1329077,345073;1262343,103847;1264846,128039;957792,75637;982232,44785;729296,90335;741121,63732;461142,99369;503962,125168;135938,302183;128461,275025" o:connectangles="0,0,0,0,0,0,0,0,0,0,0,0,0,0,0,0,0,0,0,0,0,0" textboxrect="0,0,43200,43200"/>
+                <v:textbox>
+                  <w:txbxContent>
+                    <w:p>
+                      <w:pPr>
+                        <w:jc w:val="center"/>
+                      </w:pPr>
+                      <w:r>
+                        <w:t>Registry</w:t>
+                      </w:r>
+                    </w:p>
+                  </w:txbxContent>
+                </v:textbox>
+              </v:shape>
+            </w:pict>
+          </mc:Fallback>
+        </mc:AlternateContent>
+      </w:r>
     </w:p>
     <w:sectPr>
       <w:footerReference w:type="default" r:id="rId7"/>
@@ -211,7 +1474,7 @@
           <w:rPr>
             <w:noProof/>
           </w:rPr>
-          <w:t>1</w:t>
+          <w:t>2</w:t>
         </w:r>
         <w:r>
           <w:rPr>

</xml_diff>

<commit_message>
Second draft of answers
</commit_message>
<xml_diff>
--- a/Answers.docx
+++ b/Answers.docx
@@ -294,7 +294,6 @@
       </w:r>
     </w:p>
     <w:p/>
-    <w:p/>
     <w:p>
       <w:r>
         <w:rPr>
@@ -303,18 +302,18 @@
         <mc:AlternateContent>
           <mc:Choice Requires="wps">
             <w:drawing>
-              <wp:anchor distT="45720" distB="45720" distL="114300" distR="114300" simplePos="0" relativeHeight="251696128" behindDoc="0" locked="0" layoutInCell="1" allowOverlap="1" wp14:anchorId="44A0FBB3" wp14:editId="3BCE3BCB">
+              <wp:anchor distT="45720" distB="45720" distL="114300" distR="114300" simplePos="0" relativeHeight="251700224" behindDoc="0" locked="0" layoutInCell="1" allowOverlap="1" wp14:anchorId="71029DFD" wp14:editId="08444CEB">
                 <wp:simplePos x="0" y="0"/>
                 <wp:positionH relativeFrom="column">
-                  <wp:posOffset>273685</wp:posOffset>
+                  <wp:posOffset>5115560</wp:posOffset>
                 </wp:positionH>
                 <wp:positionV relativeFrom="paragraph">
-                  <wp:posOffset>5014595</wp:posOffset>
+                  <wp:posOffset>2687320</wp:posOffset>
                 </wp:positionV>
-                <wp:extent cx="8126095" cy="607060"/>
-                <wp:effectExtent l="0" t="0" r="0" b="2540"/>
+                <wp:extent cx="1836420" cy="1303655"/>
+                <wp:effectExtent l="0" t="0" r="0" b="0"/>
                 <wp:wrapSquare wrapText="bothSides"/>
-                <wp:docPr id="20" name="Text Box 2"/>
+                <wp:docPr id="22" name="Text Box 2"/>
                 <wp:cNvGraphicFramePr>
                   <a:graphicFrameLocks xmlns:a="http://schemas.openxmlformats.org/drawingml/2006/main"/>
                 </wp:cNvGraphicFramePr>
@@ -327,7 +326,7 @@
                       <wps:spPr bwMode="auto">
                         <a:xfrm>
                           <a:off x="0" y="0"/>
-                          <a:ext cx="8126095" cy="607060"/>
+                          <a:ext cx="1836420" cy="1303655"/>
                         </a:xfrm>
                         <a:prstGeom prst="rect">
                           <a:avLst/>
@@ -344,16 +343,7 @@
                         <w:txbxContent>
                           <w:p>
                             <w:r>
-                              <w:t>*Front end also</w:t>
-                            </w:r>
-                            <w:r>
-                              <w:t xml:space="preserve"> attempts to</w:t>
-                            </w:r>
-                            <w:r>
-                              <w:t xml:space="preserve"> </w:t>
-                            </w:r>
-                            <w:r>
-                              <w:t>obtain file server stubs on an operation request if a server is disconnected</w:t>
+                              <w:t>Operations available on the front end are the same as those on the file servers, with the front end coordinating the operations across multiple servers</w:t>
                             </w:r>
                           </w:p>
                         </w:txbxContent>
@@ -375,25 +365,16 @@
           </mc:Choice>
           <mc:Fallback>
             <w:pict>
-              <v:shapetype w14:anchorId="44A0FBB3" id="_x0000_t202" coordsize="21600,21600" o:spt="202" path="m,l,21600r21600,l21600,xe">
+              <v:shapetype w14:anchorId="71029DFD" id="_x0000_t202" coordsize="21600,21600" o:spt="202" path="m,l,21600r21600,l21600,xe">
                 <v:stroke joinstyle="miter"/>
                 <v:path gradientshapeok="t" o:connecttype="rect"/>
               </v:shapetype>
-              <v:shape id="Text Box 2" o:spid="_x0000_s1026" type="#_x0000_t202" style="position:absolute;margin-left:21.55pt;margin-top:394.85pt;width:639.85pt;height:47.8pt;z-index:251696128;visibility:visible;mso-wrap-style:square;mso-width-percent:0;mso-height-percent:0;mso-wrap-distance-left:9pt;mso-wrap-distance-top:3.6pt;mso-wrap-distance-right:9pt;mso-wrap-distance-bottom:3.6pt;mso-position-horizontal:absolute;mso-position-horizontal-relative:text;mso-position-vertical:absolute;mso-position-vertical-relative:text;mso-width-percent:0;mso-height-percent:0;mso-width-relative:margin;mso-height-relative:margin;v-text-anchor:top" o:gfxdata="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" filled="f" stroked="f">
+              <v:shape id="Text Box 2" o:spid="_x0000_s1026" type="#_x0000_t202" style="position:absolute;margin-left:402.8pt;margin-top:211.6pt;width:144.6pt;height:102.65pt;z-index:251700224;visibility:visible;mso-wrap-style:square;mso-width-percent:0;mso-height-percent:0;mso-wrap-distance-left:9pt;mso-wrap-distance-top:3.6pt;mso-wrap-distance-right:9pt;mso-wrap-distance-bottom:3.6pt;mso-position-horizontal:absolute;mso-position-horizontal-relative:text;mso-position-vertical:absolute;mso-position-vertical-relative:text;mso-width-percent:0;mso-height-percent:0;mso-width-relative:margin;mso-height-relative:margin;v-text-anchor:top" o:gfxdata="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" filled="f" stroked="f">
                 <v:textbox>
                   <w:txbxContent>
                     <w:p>
                       <w:r>
-                        <w:t>*Front end also</w:t>
-                      </w:r>
-                      <w:r>
-                        <w:t xml:space="preserve"> attempts to</w:t>
-                      </w:r>
-                      <w:r>
-                        <w:t xml:space="preserve"> </w:t>
-                      </w:r>
-                      <w:r>
-                        <w:t>obtain file server stubs on an operation request if a server is disconnected</w:t>
+                        <w:t>Operations available on the front end are the same as those on the file servers, with the front end coordinating the operations across multiple servers</w:t>
                       </w:r>
                     </w:p>
                   </w:txbxContent>
@@ -411,13 +392,99 @@
         <mc:AlternateContent>
           <mc:Choice Requires="wps">
             <w:drawing>
-              <wp:anchor distT="45720" distB="45720" distL="114300" distR="114300" simplePos="0" relativeHeight="251694080" behindDoc="0" locked="0" layoutInCell="1" allowOverlap="1" wp14:anchorId="50EAA927" wp14:editId="70A727C4">
+              <wp:anchor distT="45720" distB="45720" distL="114300" distR="114300" simplePos="0" relativeHeight="251698176" behindDoc="0" locked="0" layoutInCell="1" allowOverlap="1" wp14:anchorId="4E03B848" wp14:editId="2699E05E">
                 <wp:simplePos x="0" y="0"/>
                 <wp:positionH relativeFrom="column">
-                  <wp:posOffset>2603417</wp:posOffset>
+                  <wp:posOffset>909320</wp:posOffset>
                 </wp:positionH>
                 <wp:positionV relativeFrom="paragraph">
-                  <wp:posOffset>2716723</wp:posOffset>
+                  <wp:posOffset>1455420</wp:posOffset>
+                </wp:positionV>
+                <wp:extent cx="1748790" cy="607060"/>
+                <wp:effectExtent l="0" t="0" r="0" b="2540"/>
+                <wp:wrapSquare wrapText="bothSides"/>
+                <wp:docPr id="21" name="Text Box 2"/>
+                <wp:cNvGraphicFramePr>
+                  <a:graphicFrameLocks xmlns:a="http://schemas.openxmlformats.org/drawingml/2006/main"/>
+                </wp:cNvGraphicFramePr>
+                <a:graphic xmlns:a="http://schemas.openxmlformats.org/drawingml/2006/main">
+                  <a:graphicData uri="http://schemas.microsoft.com/office/word/2010/wordprocessingShape">
+                    <wps:wsp>
+                      <wps:cNvSpPr txBox="1">
+                        <a:spLocks noChangeArrowheads="1"/>
+                      </wps:cNvSpPr>
+                      <wps:spPr bwMode="auto">
+                        <a:xfrm>
+                          <a:off x="0" y="0"/>
+                          <a:ext cx="1748790" cy="607060"/>
+                        </a:xfrm>
+                        <a:prstGeom prst="rect">
+                          <a:avLst/>
+                        </a:prstGeom>
+                        <a:noFill/>
+                        <a:ln w="9525">
+                          <a:noFill/>
+                          <a:miter lim="800000"/>
+                          <a:headEnd/>
+                          <a:tailEnd/>
+                        </a:ln>
+                      </wps:spPr>
+                      <wps:txbx>
+                        <w:txbxContent>
+                          <w:p>
+                            <w:r>
+                              <w:t>CONN – Client obtains front end stub from registry</w:t>
+                            </w:r>
+                          </w:p>
+                        </w:txbxContent>
+                      </wps:txbx>
+                      <wps:bodyPr rot="0" vert="horz" wrap="square" lIns="91440" tIns="45720" rIns="91440" bIns="45720" anchor="t" anchorCtr="0">
+                        <a:noAutofit/>
+                      </wps:bodyPr>
+                    </wps:wsp>
+                  </a:graphicData>
+                </a:graphic>
+                <wp14:sizeRelH relativeFrom="margin">
+                  <wp14:pctWidth>0</wp14:pctWidth>
+                </wp14:sizeRelH>
+                <wp14:sizeRelV relativeFrom="margin">
+                  <wp14:pctHeight>0</wp14:pctHeight>
+                </wp14:sizeRelV>
+              </wp:anchor>
+            </w:drawing>
+          </mc:Choice>
+          <mc:Fallback>
+            <w:pict>
+              <v:shape w14:anchorId="4E03B848" id="_x0000_s1027" type="#_x0000_t202" style="position:absolute;margin-left:71.6pt;margin-top:114.6pt;width:137.7pt;height:47.8pt;z-index:251698176;visibility:visible;mso-wrap-style:square;mso-width-percent:0;mso-height-percent:0;mso-wrap-distance-left:9pt;mso-wrap-distance-top:3.6pt;mso-wrap-distance-right:9pt;mso-wrap-distance-bottom:3.6pt;mso-position-horizontal:absolute;mso-position-horizontal-relative:text;mso-position-vertical:absolute;mso-position-vertical-relative:text;mso-width-percent:0;mso-height-percent:0;mso-width-relative:margin;mso-height-relative:margin;v-text-anchor:top" o:gfxdata="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" filled="f" stroked="f">
+                <v:textbox>
+                  <w:txbxContent>
+                    <w:p>
+                      <w:r>
+                        <w:t>CONN – Client obtains front end stub from registry</w:t>
+                      </w:r>
+                    </w:p>
+                  </w:txbxContent>
+                </v:textbox>
+                <w10:wrap type="square"/>
+              </v:shape>
+            </w:pict>
+          </mc:Fallback>
+        </mc:AlternateContent>
+      </w:r>
+      <w:r>
+        <w:rPr>
+          <w:noProof/>
+        </w:rPr>
+        <mc:AlternateContent>
+          <mc:Choice Requires="wps">
+            <w:drawing>
+              <wp:anchor distT="45720" distB="45720" distL="114300" distR="114300" simplePos="0" relativeHeight="251694080" behindDoc="0" locked="0" layoutInCell="1" allowOverlap="1" wp14:anchorId="50EAA927" wp14:editId="1FE17032">
+                <wp:simplePos x="0" y="0"/>
+                <wp:positionH relativeFrom="column">
+                  <wp:posOffset>2531110</wp:posOffset>
+                </wp:positionH>
+                <wp:positionV relativeFrom="paragraph">
+                  <wp:posOffset>1844675</wp:posOffset>
                 </wp:positionV>
                 <wp:extent cx="1613535" cy="607060"/>
                 <wp:effectExtent l="0" t="0" r="0" b="2540"/>
@@ -458,7 +525,13 @@
                               <w:t xml:space="preserve"> </w:t>
                             </w:r>
                             <w:r>
-                              <w:t>Front end registers object with registry</w:t>
+                              <w:t xml:space="preserve">Front end registers </w:t>
+                            </w:r>
+                            <w:r>
+                              <w:t>itself</w:t>
+                            </w:r>
+                            <w:r>
+                              <w:t xml:space="preserve"> with registry</w:t>
                             </w:r>
                           </w:p>
                         </w:txbxContent>
@@ -480,7 +553,7 @@
           </mc:Choice>
           <mc:Fallback>
             <w:pict>
-              <v:shape w14:anchorId="50EAA927" id="_x0000_s1027" type="#_x0000_t202" style="position:absolute;margin-left:205pt;margin-top:213.9pt;width:127.05pt;height:47.8pt;z-index:251694080;visibility:visible;mso-wrap-style:square;mso-width-percent:0;mso-height-percent:0;mso-wrap-distance-left:9pt;mso-wrap-distance-top:3.6pt;mso-wrap-distance-right:9pt;mso-wrap-distance-bottom:3.6pt;mso-position-horizontal:absolute;mso-position-horizontal-relative:text;mso-position-vertical:absolute;mso-position-vertical-relative:text;mso-width-percent:0;mso-height-percent:0;mso-width-relative:margin;mso-height-relative:margin;v-text-anchor:top" o:gfxdata="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" filled="f" stroked="f">
+              <v:shape w14:anchorId="50EAA927" id="_x0000_s1028" type="#_x0000_t202" style="position:absolute;margin-left:199.3pt;margin-top:145.25pt;width:127.05pt;height:47.8pt;z-index:251694080;visibility:visible;mso-wrap-style:square;mso-width-percent:0;mso-height-percent:0;mso-wrap-distance-left:9pt;mso-wrap-distance-top:3.6pt;mso-wrap-distance-right:9pt;mso-wrap-distance-bottom:3.6pt;mso-position-horizontal:absolute;mso-position-horizontal-relative:text;mso-position-vertical:absolute;mso-position-vertical-relative:text;mso-width-percent:0;mso-height-percent:0;mso-width-relative:margin;mso-height-relative:margin;v-text-anchor:top" o:gfxdata="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" filled="f" stroked="f">
                 <v:textbox>
                   <w:txbxContent>
                     <w:p>
@@ -491,7 +564,13 @@
                         <w:t xml:space="preserve"> </w:t>
                       </w:r>
                       <w:r>
-                        <w:t>Front end registers object with registry</w:t>
+                        <w:t xml:space="preserve">Front end registers </w:t>
+                      </w:r>
+                      <w:r>
+                        <w:t>itself</w:t>
+                      </w:r>
+                      <w:r>
+                        <w:t xml:space="preserve"> with registry</w:t>
                       </w:r>
                     </w:p>
                   </w:txbxContent>
@@ -509,13 +588,13 @@
         <mc:AlternateContent>
           <mc:Choice Requires="wps">
             <w:drawing>
-              <wp:anchor distT="45720" distB="45720" distL="114300" distR="114300" simplePos="0" relativeHeight="251692032" behindDoc="0" locked="0" layoutInCell="1" allowOverlap="1" wp14:anchorId="155E61E1" wp14:editId="23F8AEB6">
+              <wp:anchor distT="45720" distB="45720" distL="114300" distR="114300" simplePos="0" relativeHeight="251692032" behindDoc="0" locked="0" layoutInCell="1" allowOverlap="1" wp14:anchorId="155E61E1" wp14:editId="1B6C2C05">
                 <wp:simplePos x="0" y="0"/>
                 <wp:positionH relativeFrom="column">
-                  <wp:posOffset>4671060</wp:posOffset>
+                  <wp:posOffset>4599305</wp:posOffset>
                 </wp:positionH>
                 <wp:positionV relativeFrom="paragraph">
-                  <wp:posOffset>2438400</wp:posOffset>
+                  <wp:posOffset>1566545</wp:posOffset>
                 </wp:positionV>
                 <wp:extent cx="1494790" cy="607060"/>
                 <wp:effectExtent l="0" t="0" r="0" b="2540"/>
@@ -575,7 +654,7 @@
           </mc:Choice>
           <mc:Fallback>
             <w:pict>
-              <v:shape w14:anchorId="155E61E1" id="_x0000_s1028" type="#_x0000_t202" style="position:absolute;margin-left:367.8pt;margin-top:192pt;width:117.7pt;height:47.8pt;z-index:251692032;visibility:visible;mso-wrap-style:square;mso-width-percent:0;mso-height-percent:0;mso-wrap-distance-left:9pt;mso-wrap-distance-top:3.6pt;mso-wrap-distance-right:9pt;mso-wrap-distance-bottom:3.6pt;mso-position-horizontal:absolute;mso-position-horizontal-relative:text;mso-position-vertical:absolute;mso-position-vertical-relative:text;mso-width-percent:0;mso-height-percent:0;mso-width-relative:margin;mso-height-relative:margin;v-text-anchor:top" o:gfxdata="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" filled="f" stroked="f">
+              <v:shape w14:anchorId="155E61E1" id="_x0000_s1029" type="#_x0000_t202" style="position:absolute;margin-left:362.15pt;margin-top:123.35pt;width:117.7pt;height:47.8pt;z-index:251692032;visibility:visible;mso-wrap-style:square;mso-width-percent:0;mso-height-percent:0;mso-wrap-distance-left:9pt;mso-wrap-distance-top:3.6pt;mso-wrap-distance-right:9pt;mso-wrap-distance-bottom:3.6pt;mso-position-horizontal:absolute;mso-position-horizontal-relative:text;mso-position-vertical:absolute;mso-position-vertical-relative:text;mso-width-percent:0;mso-height-percent:0;mso-width-relative:margin;mso-height-relative:margin;v-text-anchor:top" o:gfxdata="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" filled="f" stroked="f">
                 <v:textbox>
                   <w:txbxContent>
                     <w:p>
@@ -601,13 +680,13 @@
         <mc:AlternateContent>
           <mc:Choice Requires="wps">
             <w:drawing>
-              <wp:anchor distT="45720" distB="45720" distL="114300" distR="114300" simplePos="0" relativeHeight="251689984" behindDoc="0" locked="0" layoutInCell="1" allowOverlap="1" wp14:anchorId="0170BE8A" wp14:editId="558E13EA">
+              <wp:anchor distT="45720" distB="45720" distL="114300" distR="114300" simplePos="0" relativeHeight="251689984" behindDoc="0" locked="0" layoutInCell="1" allowOverlap="1" wp14:anchorId="0170BE8A" wp14:editId="71606E16">
                 <wp:simplePos x="0" y="0"/>
                 <wp:positionH relativeFrom="column">
-                  <wp:posOffset>5521573</wp:posOffset>
+                  <wp:posOffset>5449570</wp:posOffset>
                 </wp:positionH>
                 <wp:positionV relativeFrom="paragraph">
-                  <wp:posOffset>1563866</wp:posOffset>
+                  <wp:posOffset>691515</wp:posOffset>
                 </wp:positionV>
                 <wp:extent cx="2647315" cy="1404620"/>
                 <wp:effectExtent l="0" t="0" r="635" b="0"/>
@@ -644,7 +723,13 @@
                         <w:txbxContent>
                           <w:p>
                             <w:r>
-                              <w:t xml:space="preserve">1 – File server registers object with registry </w:t>
+                              <w:t xml:space="preserve">1 – File server registers </w:t>
+                            </w:r>
+                            <w:r>
+                              <w:t>itself</w:t>
+                            </w:r>
+                            <w:r>
+                              <w:t xml:space="preserve"> with registry </w:t>
                             </w:r>
                           </w:p>
                         </w:txbxContent>
@@ -666,12 +751,18 @@
           </mc:Choice>
           <mc:Fallback>
             <w:pict>
-              <v:shape w14:anchorId="0170BE8A" id="_x0000_s1029" type="#_x0000_t202" style="position:absolute;margin-left:434.75pt;margin-top:123.15pt;width:208.45pt;height:110.6pt;z-index:251689984;visibility:visible;mso-wrap-style:square;mso-width-percent:0;mso-height-percent:200;mso-wrap-distance-left:9pt;mso-wrap-distance-top:3.6pt;mso-wrap-distance-right:9pt;mso-wrap-distance-bottom:3.6pt;mso-position-horizontal:absolute;mso-position-horizontal-relative:text;mso-position-vertical:absolute;mso-position-vertical-relative:text;mso-width-percent:0;mso-height-percent:200;mso-width-relative:margin;mso-height-relative:margin;v-text-anchor:top" o:gfxdata="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" stroked="f">
+              <v:shape w14:anchorId="0170BE8A" id="_x0000_s1030" type="#_x0000_t202" style="position:absolute;margin-left:429.1pt;margin-top:54.45pt;width:208.45pt;height:110.6pt;z-index:251689984;visibility:visible;mso-wrap-style:square;mso-width-percent:0;mso-height-percent:200;mso-wrap-distance-left:9pt;mso-wrap-distance-top:3.6pt;mso-wrap-distance-right:9pt;mso-wrap-distance-bottom:3.6pt;mso-position-horizontal:absolute;mso-position-horizontal-relative:text;mso-position-vertical:absolute;mso-position-vertical-relative:text;mso-width-percent:0;mso-height-percent:200;mso-width-relative:margin;mso-height-relative:margin;v-text-anchor:top" o:gfxdata="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" stroked="f">
                 <v:textbox style="mso-fit-shape-to-text:t">
                   <w:txbxContent>
                     <w:p>
                       <w:r>
-                        <w:t xml:space="preserve">1 – File server registers object with registry </w:t>
+                        <w:t xml:space="preserve">1 – File server registers </w:t>
+                      </w:r>
+                      <w:r>
+                        <w:t>itself</w:t>
+                      </w:r>
+                      <w:r>
+                        <w:t xml:space="preserve"> with registry </w:t>
                       </w:r>
                     </w:p>
                   </w:txbxContent>
@@ -689,15 +780,15 @@
         <mc:AlternateContent>
           <mc:Choice Requires="wps">
             <w:drawing>
-              <wp:anchor distT="0" distB="0" distL="114300" distR="114300" simplePos="0" relativeHeight="251687936" behindDoc="0" locked="0" layoutInCell="1" allowOverlap="1" wp14:anchorId="6809DE08" wp14:editId="614F8922">
+              <wp:anchor distT="0" distB="0" distL="114300" distR="114300" simplePos="0" relativeHeight="251687936" behindDoc="0" locked="0" layoutInCell="1" allowOverlap="1" wp14:anchorId="6809DE08" wp14:editId="7E6B31BF">
                 <wp:simplePos x="0" y="0"/>
                 <wp:positionH relativeFrom="column">
-                  <wp:posOffset>1792715</wp:posOffset>
+                  <wp:posOffset>1720850</wp:posOffset>
                 </wp:positionH>
                 <wp:positionV relativeFrom="paragraph">
-                  <wp:posOffset>1564253</wp:posOffset>
+                  <wp:posOffset>692150</wp:posOffset>
                 </wp:positionV>
-                <wp:extent cx="1867673" cy="1630018"/>
+                <wp:extent cx="1867535" cy="1629410"/>
                 <wp:effectExtent l="38100" t="0" r="18415" b="66040"/>
                 <wp:wrapNone/>
                 <wp:docPr id="16" name="Straight Arrow Connector 16"/>
@@ -709,7 +800,7 @@
                       <wps:spPr>
                         <a:xfrm flipH="1">
                           <a:off x="0" y="0"/>
-                          <a:ext cx="1867673" cy="1630018"/>
+                          <a:ext cx="1867535" cy="1629410"/>
                         </a:xfrm>
                         <a:prstGeom prst="straightConnector1">
                           <a:avLst/>
@@ -748,11 +839,11 @@
           </mc:Choice>
           <mc:Fallback>
             <w:pict>
-              <v:shapetype w14:anchorId="1310503F" id="_x0000_t32" coordsize="21600,21600" o:spt="32" o:oned="t" path="m,l21600,21600e" filled="f">
+              <v:shapetype w14:anchorId="490CBD0E" id="_x0000_t32" coordsize="21600,21600" o:spt="32" o:oned="t" path="m,l21600,21600e" filled="f">
                 <v:path arrowok="t" fillok="f" o:connecttype="none"/>
                 <o:lock v:ext="edit" shapetype="t"/>
               </v:shapetype>
-              <v:shape id="Straight Arrow Connector 16" o:spid="_x0000_s1026" type="#_x0000_t32" style="position:absolute;margin-left:141.15pt;margin-top:123.15pt;width:147.05pt;height:128.35pt;flip:x;z-index:251687936;visibility:visible;mso-wrap-style:square;mso-width-percent:0;mso-height-percent:0;mso-wrap-distance-left:9pt;mso-wrap-distance-top:0;mso-wrap-distance-right:9pt;mso-wrap-distance-bottom:0;mso-position-horizontal:absolute;mso-position-horizontal-relative:text;mso-position-vertical:absolute;mso-position-vertical-relative:text;mso-width-percent:0;mso-height-percent:0;mso-width-relative:margin;mso-height-relative:margin" o:gfxdata="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" strokecolor="#4579b8 [3044]" strokeweight="1.5pt">
+              <v:shape id="Straight Arrow Connector 16" o:spid="_x0000_s1026" type="#_x0000_t32" style="position:absolute;margin-left:135.5pt;margin-top:54.5pt;width:147.05pt;height:128.3pt;flip:x;z-index:251687936;visibility:visible;mso-wrap-style:square;mso-width-percent:0;mso-height-percent:0;mso-wrap-distance-left:9pt;mso-wrap-distance-top:0;mso-wrap-distance-right:9pt;mso-wrap-distance-bottom:0;mso-position-horizontal:absolute;mso-position-horizontal-relative:text;mso-position-vertical:absolute;mso-position-vertical-relative:text;mso-width-percent:0;mso-height-percent:0;mso-width-relative:margin;mso-height-relative:margin" o:gfxdata="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" strokecolor="#4579b8 [3044]" strokeweight="1.5pt">
                 <v:stroke dashstyle="1 1" endarrow="block"/>
               </v:shape>
             </w:pict>
@@ -766,15 +857,15 @@
         <mc:AlternateContent>
           <mc:Choice Requires="wps">
             <w:drawing>
-              <wp:anchor distT="0" distB="0" distL="114300" distR="114300" simplePos="0" relativeHeight="251669504" behindDoc="0" locked="0" layoutInCell="1" allowOverlap="1" wp14:anchorId="3DFE815C" wp14:editId="3C001100">
+              <wp:anchor distT="0" distB="0" distL="114300" distR="114300" simplePos="0" relativeHeight="251669504" behindDoc="0" locked="0" layoutInCell="1" allowOverlap="1" wp14:anchorId="3DFE815C" wp14:editId="1219AF6A">
                 <wp:simplePos x="0" y="0"/>
                 <wp:positionH relativeFrom="column">
-                  <wp:posOffset>551705</wp:posOffset>
+                  <wp:posOffset>479425</wp:posOffset>
                 </wp:positionH>
                 <wp:positionV relativeFrom="paragraph">
-                  <wp:posOffset>3233420</wp:posOffset>
+                  <wp:posOffset>2361565</wp:posOffset>
                 </wp:positionV>
-                <wp:extent cx="1407381" cy="365457"/>
+                <wp:extent cx="1407160" cy="365125"/>
                 <wp:effectExtent l="19050" t="19050" r="21590" b="15875"/>
                 <wp:wrapNone/>
                 <wp:docPr id="7" name="Rectangle 7"/>
@@ -786,7 +877,7 @@
                       <wps:spPr>
                         <a:xfrm>
                           <a:off x="0" y="0"/>
-                          <a:ext cx="1407381" cy="365457"/>
+                          <a:ext cx="1407160" cy="365125"/>
                         </a:xfrm>
                         <a:prstGeom prst="rect">
                           <a:avLst/>
@@ -839,7 +930,7 @@
           </mc:Choice>
           <mc:Fallback>
             <w:pict>
-              <v:rect w14:anchorId="3DFE815C" id="Rectangle 7" o:spid="_x0000_s1030" style="position:absolute;margin-left:43.45pt;margin-top:254.6pt;width:110.8pt;height:28.8pt;z-index:251669504;visibility:visible;mso-wrap-style:square;mso-width-percent:0;mso-height-percent:0;mso-wrap-distance-left:9pt;mso-wrap-distance-top:0;mso-wrap-distance-right:9pt;mso-wrap-distance-bottom:0;mso-position-horizontal:absolute;mso-position-horizontal-relative:text;mso-position-vertical:absolute;mso-position-vertical-relative:text;mso-width-percent:0;mso-height-percent:0;mso-width-relative:margin;mso-height-relative:margin;v-text-anchor:middle" o:gfxdata="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" fillcolor="white [3201]" strokecolor="#c0504d [3205]" strokeweight="2.25pt">
+              <v:rect w14:anchorId="3DFE815C" id="Rectangle 7" o:spid="_x0000_s1031" style="position:absolute;margin-left:37.75pt;margin-top:185.95pt;width:110.8pt;height:28.75pt;z-index:251669504;visibility:visible;mso-wrap-style:square;mso-width-percent:0;mso-height-percent:0;mso-wrap-distance-left:9pt;mso-wrap-distance-top:0;mso-wrap-distance-right:9pt;mso-wrap-distance-bottom:0;mso-position-horizontal:absolute;mso-position-horizontal-relative:text;mso-position-vertical:absolute;mso-position-vertical-relative:text;mso-width-percent:0;mso-height-percent:0;mso-width-relative:margin;mso-height-relative:margin;v-text-anchor:middle" o:gfxdata="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" fillcolor="white [3201]" strokecolor="#c0504d [3205]" strokeweight="2.25pt">
                 <v:textbox>
                   <w:txbxContent>
                     <w:p>
@@ -864,15 +955,15 @@
         <mc:AlternateContent>
           <mc:Choice Requires="wps">
             <w:drawing>
-              <wp:anchor distT="0" distB="0" distL="114300" distR="114300" simplePos="0" relativeHeight="251685888" behindDoc="0" locked="0" layoutInCell="1" allowOverlap="1" wp14:anchorId="0694D554" wp14:editId="4CEF292D">
+              <wp:anchor distT="0" distB="0" distL="114300" distR="114300" simplePos="0" relativeHeight="251685888" behindDoc="0" locked="0" layoutInCell="1" allowOverlap="1" wp14:anchorId="0694D554" wp14:editId="1A0021B4">
                 <wp:simplePos x="0" y="0"/>
                 <wp:positionH relativeFrom="column">
-                  <wp:posOffset>4060494</wp:posOffset>
+                  <wp:posOffset>3988435</wp:posOffset>
                 </wp:positionH>
                 <wp:positionV relativeFrom="paragraph">
-                  <wp:posOffset>1739181</wp:posOffset>
+                  <wp:posOffset>866775</wp:posOffset>
                 </wp:positionV>
-                <wp:extent cx="45719" cy="1486756"/>
+                <wp:extent cx="45085" cy="1486535"/>
                 <wp:effectExtent l="38100" t="38100" r="50165" b="18415"/>
                 <wp:wrapNone/>
                 <wp:docPr id="15" name="Straight Arrow Connector 15"/>
@@ -884,7 +975,7 @@
                       <wps:spPr>
                         <a:xfrm flipV="1">
                           <a:off x="0" y="0"/>
-                          <a:ext cx="45719" cy="1486756"/>
+                          <a:ext cx="45085" cy="1486535"/>
                         </a:xfrm>
                         <a:prstGeom prst="straightConnector1">
                           <a:avLst/>
@@ -923,7 +1014,7 @@
           </mc:Choice>
           <mc:Fallback>
             <w:pict>
-              <v:shape w14:anchorId="2A5FBB54" id="Straight Arrow Connector 15" o:spid="_x0000_s1026" type="#_x0000_t32" style="position:absolute;margin-left:319.7pt;margin-top:136.95pt;width:3.6pt;height:117.05pt;flip:y;z-index:251685888;visibility:visible;mso-wrap-style:square;mso-width-percent:0;mso-height-percent:0;mso-wrap-distance-left:9pt;mso-wrap-distance-top:0;mso-wrap-distance-right:9pt;mso-wrap-distance-bottom:0;mso-position-horizontal:absolute;mso-position-horizontal-relative:text;mso-position-vertical:absolute;mso-position-vertical-relative:text;mso-width-percent:0;mso-height-percent:0;mso-width-relative:margin;mso-height-relative:margin" o:gfxdata="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" strokecolor="#4579b8 [3044]" strokeweight="1.5pt">
+              <v:shape w14:anchorId="03AA6182" id="Straight Arrow Connector 15" o:spid="_x0000_s1026" type="#_x0000_t32" style="position:absolute;margin-left:314.05pt;margin-top:68.25pt;width:3.55pt;height:117.05pt;flip:y;z-index:251685888;visibility:visible;mso-wrap-style:square;mso-width-percent:0;mso-height-percent:0;mso-wrap-distance-left:9pt;mso-wrap-distance-top:0;mso-wrap-distance-right:9pt;mso-wrap-distance-bottom:0;mso-position-horizontal:absolute;mso-position-horizontal-relative:text;mso-position-vertical:absolute;mso-position-vertical-relative:text;mso-width-percent:0;mso-height-percent:0;mso-width-relative:margin;mso-height-relative:margin" o:gfxdata="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" strokecolor="#4579b8 [3044]" strokeweight="1.5pt">
                 <v:stroke dashstyle="1 1" endarrow="block"/>
               </v:shape>
             </w:pict>
@@ -937,15 +1028,15 @@
         <mc:AlternateContent>
           <mc:Choice Requires="wps">
             <w:drawing>
-              <wp:anchor distT="0" distB="0" distL="114300" distR="114300" simplePos="0" relativeHeight="251683840" behindDoc="0" locked="0" layoutInCell="1" allowOverlap="1" wp14:anchorId="1385C59E" wp14:editId="538EBCE2">
+              <wp:anchor distT="0" distB="0" distL="114300" distR="114300" simplePos="0" relativeHeight="251683840" behindDoc="0" locked="0" layoutInCell="1" allowOverlap="1" wp14:anchorId="1385C59E" wp14:editId="2333EC62">
                 <wp:simplePos x="0" y="0"/>
                 <wp:positionH relativeFrom="column">
-                  <wp:posOffset>4569709</wp:posOffset>
+                  <wp:posOffset>4497705</wp:posOffset>
                 </wp:positionH>
                 <wp:positionV relativeFrom="paragraph">
-                  <wp:posOffset>1683523</wp:posOffset>
+                  <wp:posOffset>811530</wp:posOffset>
                 </wp:positionV>
-                <wp:extent cx="45719" cy="1526650"/>
+                <wp:extent cx="45085" cy="1526540"/>
                 <wp:effectExtent l="38100" t="0" r="69215" b="54610"/>
                 <wp:wrapNone/>
                 <wp:docPr id="13" name="Straight Arrow Connector 13"/>
@@ -957,7 +1048,7 @@
                       <wps:spPr>
                         <a:xfrm>
                           <a:off x="0" y="0"/>
-                          <a:ext cx="45719" cy="1526650"/>
+                          <a:ext cx="45085" cy="1526540"/>
                         </a:xfrm>
                         <a:prstGeom prst="straightConnector1">
                           <a:avLst/>
@@ -996,7 +1087,7 @@
           </mc:Choice>
           <mc:Fallback>
             <w:pict>
-              <v:shape w14:anchorId="5D5DA82D" id="Straight Arrow Connector 13" o:spid="_x0000_s1026" type="#_x0000_t32" style="position:absolute;margin-left:359.8pt;margin-top:132.55pt;width:3.6pt;height:120.2pt;z-index:251683840;visibility:visible;mso-wrap-style:square;mso-width-percent:0;mso-height-percent:0;mso-wrap-distance-left:9pt;mso-wrap-distance-top:0;mso-wrap-distance-right:9pt;mso-wrap-distance-bottom:0;mso-position-horizontal:absolute;mso-position-horizontal-relative:text;mso-position-vertical:absolute;mso-position-vertical-relative:text;mso-width-percent:0;mso-height-percent:0;mso-width-relative:margin;mso-height-relative:margin" o:gfxdata="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" strokecolor="#94b64e [3046]" strokeweight="1.5pt">
+              <v:shape w14:anchorId="0D3EB66C" id="Straight Arrow Connector 13" o:spid="_x0000_s1026" type="#_x0000_t32" style="position:absolute;margin-left:354.15pt;margin-top:63.9pt;width:3.55pt;height:120.2pt;z-index:251683840;visibility:visible;mso-wrap-style:square;mso-width-percent:0;mso-height-percent:0;mso-wrap-distance-left:9pt;mso-wrap-distance-top:0;mso-wrap-distance-right:9pt;mso-wrap-distance-bottom:0;mso-position-horizontal:absolute;mso-position-horizontal-relative:text;mso-position-vertical:absolute;mso-position-vertical-relative:text;mso-width-percent:0;mso-height-percent:0;mso-width-relative:margin;mso-height-relative:margin" o:gfxdata="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" strokecolor="#94b64e [3046]" strokeweight="1.5pt">
                 <v:stroke dashstyle="1 1" endarrow="block"/>
               </v:shape>
             </w:pict>
@@ -1010,15 +1101,15 @@
         <mc:AlternateContent>
           <mc:Choice Requires="wps">
             <w:drawing>
-              <wp:anchor distT="0" distB="0" distL="114300" distR="114300" simplePos="0" relativeHeight="251667456" behindDoc="0" locked="0" layoutInCell="1" allowOverlap="1" wp14:anchorId="321B2CCC" wp14:editId="73C350B2">
+              <wp:anchor distT="0" distB="0" distL="114300" distR="114300" simplePos="0" relativeHeight="251667456" behindDoc="0" locked="0" layoutInCell="1" allowOverlap="1" wp14:anchorId="321B2CCC" wp14:editId="5947667F">
                 <wp:simplePos x="0" y="0"/>
                 <wp:positionH relativeFrom="column">
-                  <wp:posOffset>5028674</wp:posOffset>
+                  <wp:posOffset>4956810</wp:posOffset>
                 </wp:positionH>
                 <wp:positionV relativeFrom="paragraph">
-                  <wp:posOffset>1500643</wp:posOffset>
+                  <wp:posOffset>628650</wp:posOffset>
                 </wp:positionV>
-                <wp:extent cx="2043265" cy="1725433"/>
+                <wp:extent cx="2042795" cy="1725295"/>
                 <wp:effectExtent l="38100" t="38100" r="33655" b="27305"/>
                 <wp:wrapNone/>
                 <wp:docPr id="6" name="Straight Arrow Connector 6"/>
@@ -1030,7 +1121,7 @@
                       <wps:spPr>
                         <a:xfrm flipH="1" flipV="1">
                           <a:off x="0" y="0"/>
-                          <a:ext cx="2043265" cy="1725433"/>
+                          <a:ext cx="2042795" cy="1725295"/>
                         </a:xfrm>
                         <a:prstGeom prst="straightConnector1">
                           <a:avLst/>
@@ -1069,7 +1160,7 @@
           </mc:Choice>
           <mc:Fallback>
             <w:pict>
-              <v:shape w14:anchorId="6DFB9150" id="Straight Arrow Connector 6" o:spid="_x0000_s1026" type="#_x0000_t32" style="position:absolute;margin-left:395.95pt;margin-top:118.15pt;width:160.9pt;height:135.85pt;flip:x y;z-index:251667456;visibility:visible;mso-wrap-style:square;mso-width-percent:0;mso-height-percent:0;mso-wrap-distance-left:9pt;mso-wrap-distance-top:0;mso-wrap-distance-right:9pt;mso-wrap-distance-bottom:0;mso-position-horizontal:absolute;mso-position-horizontal-relative:text;mso-position-vertical:absolute;mso-position-vertical-relative:text;mso-width-percent:0;mso-height-percent:0;mso-width-relative:margin;mso-height-relative:margin" o:gfxdata="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" strokecolor="#94b64e [3046]" strokeweight="1.5pt">
+              <v:shape w14:anchorId="40E85788" id="Straight Arrow Connector 6" o:spid="_x0000_s1026" type="#_x0000_t32" style="position:absolute;margin-left:390.3pt;margin-top:49.5pt;width:160.85pt;height:135.85pt;flip:x y;z-index:251667456;visibility:visible;mso-wrap-style:square;mso-width-percent:0;mso-height-percent:0;mso-wrap-distance-left:9pt;mso-wrap-distance-top:0;mso-wrap-distance-right:9pt;mso-wrap-distance-bottom:0;mso-position-horizontal:absolute;mso-position-horizontal-relative:text;mso-position-vertical:absolute;mso-position-vertical-relative:text;mso-width-percent:0;mso-height-percent:0;mso-width-relative:margin;mso-height-relative:margin" o:gfxdata="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" strokecolor="#94b64e [3046]" strokeweight="1.5pt">
                 <v:stroke dashstyle="1 1" endarrow="block"/>
               </v:shape>
             </w:pict>
@@ -1083,15 +1174,15 @@
         <mc:AlternateContent>
           <mc:Choice Requires="wps">
             <w:drawing>
-              <wp:anchor distT="0" distB="0" distL="114300" distR="114300" simplePos="0" relativeHeight="251681792" behindDoc="0" locked="0" layoutInCell="1" allowOverlap="1" wp14:anchorId="357F64B4" wp14:editId="40734450">
+              <wp:anchor distT="0" distB="0" distL="114300" distR="114300" simplePos="0" relativeHeight="251681792" behindDoc="0" locked="0" layoutInCell="1" allowOverlap="1" wp14:anchorId="357F64B4" wp14:editId="121C0DBA">
                 <wp:simplePos x="0" y="0"/>
                 <wp:positionH relativeFrom="column">
-                  <wp:posOffset>5052749</wp:posOffset>
+                  <wp:posOffset>4980940</wp:posOffset>
                 </wp:positionH>
                 <wp:positionV relativeFrom="paragraph">
-                  <wp:posOffset>3379140</wp:posOffset>
+                  <wp:posOffset>2506980</wp:posOffset>
                 </wp:positionV>
-                <wp:extent cx="2004032" cy="45719"/>
+                <wp:extent cx="2003425" cy="45085"/>
                 <wp:effectExtent l="19050" t="76200" r="92075" b="88265"/>
                 <wp:wrapNone/>
                 <wp:docPr id="12" name="Straight Arrow Connector 12"/>
@@ -1103,7 +1194,7 @@
                       <wps:spPr>
                         <a:xfrm flipH="1" flipV="1">
                           <a:off x="0" y="0"/>
-                          <a:ext cx="2004032" cy="45719"/>
+                          <a:ext cx="2003425" cy="45085"/>
                         </a:xfrm>
                         <a:prstGeom prst="straightConnector1">
                           <a:avLst/>
@@ -1142,7 +1233,7 @@
           </mc:Choice>
           <mc:Fallback>
             <w:pict>
-              <v:shape w14:anchorId="0C2A83D8" id="Straight Arrow Connector 12" o:spid="_x0000_s1026" type="#_x0000_t32" style="position:absolute;margin-left:397.85pt;margin-top:266.05pt;width:157.8pt;height:3.6pt;flip:x y;z-index:251681792;visibility:visible;mso-wrap-style:square;mso-width-percent:0;mso-height-percent:0;mso-wrap-distance-left:9pt;mso-wrap-distance-top:0;mso-wrap-distance-right:9pt;mso-wrap-distance-bottom:0;mso-position-horizontal:absolute;mso-position-horizontal-relative:text;mso-position-vertical:absolute;mso-position-vertical-relative:text;mso-width-percent:0;mso-height-percent:0;mso-width-relative:margin;mso-height-relative:margin" o:gfxdata="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" strokecolor="#94b64e [3046]" strokeweight="1.5pt">
+              <v:shape w14:anchorId="6896260F" id="Straight Arrow Connector 12" o:spid="_x0000_s1026" type="#_x0000_t32" style="position:absolute;margin-left:392.2pt;margin-top:197.4pt;width:157.75pt;height:3.55pt;flip:x y;z-index:251681792;visibility:visible;mso-wrap-style:square;mso-width-percent:0;mso-height-percent:0;mso-wrap-distance-left:9pt;mso-wrap-distance-top:0;mso-wrap-distance-right:9pt;mso-wrap-distance-bottom:0;mso-position-horizontal:absolute;mso-position-horizontal-relative:text;mso-position-vertical:absolute;mso-position-vertical-relative:text;mso-width-percent:0;mso-height-percent:0;mso-width-relative:margin;mso-height-relative:margin" o:gfxdata="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" strokecolor="#94b64e [3046]" strokeweight="1.5pt">
                 <v:stroke startarrow="block" endarrow="block"/>
               </v:shape>
             </w:pict>
@@ -1156,15 +1247,15 @@
         <mc:AlternateContent>
           <mc:Choice Requires="wps">
             <w:drawing>
-              <wp:anchor distT="0" distB="0" distL="114300" distR="114300" simplePos="0" relativeHeight="251659264" behindDoc="0" locked="0" layoutInCell="1" allowOverlap="1" wp14:anchorId="1EC80ADD" wp14:editId="37B94818">
+              <wp:anchor distT="0" distB="0" distL="114300" distR="114300" simplePos="0" relativeHeight="251659264" behindDoc="0" locked="0" layoutInCell="1" allowOverlap="1" wp14:anchorId="1EC80ADD" wp14:editId="66A99092">
                 <wp:simplePos x="0" y="0"/>
                 <wp:positionH relativeFrom="column">
-                  <wp:posOffset>3632696</wp:posOffset>
+                  <wp:posOffset>3560445</wp:posOffset>
                 </wp:positionH>
                 <wp:positionV relativeFrom="paragraph">
-                  <wp:posOffset>939496</wp:posOffset>
+                  <wp:posOffset>67310</wp:posOffset>
                 </wp:positionV>
-                <wp:extent cx="1422952" cy="826797"/>
+                <wp:extent cx="1422400" cy="826770"/>
                 <wp:effectExtent l="19050" t="0" r="44450" b="30480"/>
                 <wp:wrapNone/>
                 <wp:docPr id="1" name="Cloud 1"/>
@@ -1176,7 +1267,7 @@
                       <wps:spPr>
                         <a:xfrm>
                           <a:off x="0" y="0"/>
-                          <a:ext cx="1422952" cy="826797"/>
+                          <a:ext cx="1422400" cy="826770"/>
                         </a:xfrm>
                         <a:prstGeom prst="cloud">
                           <a:avLst/>
@@ -1228,10 +1319,10 @@
           </mc:Choice>
           <mc:Fallback>
             <w:pict>
-              <v:shape w14:anchorId="1EC80ADD" id="Cloud 1" o:spid="_x0000_s1031" style="position:absolute;margin-left:286.05pt;margin-top:74pt;width:112.05pt;height:65.1pt;z-index:251659264;visibility:visible;mso-wrap-style:square;mso-width-percent:0;mso-height-percent:0;mso-wrap-distance-left:9pt;mso-wrap-distance-top:0;mso-wrap-distance-right:9pt;mso-wrap-distance-bottom:0;mso-position-horizontal:absolute;mso-position-horizontal-relative:text;mso-position-vertical:absolute;mso-position-vertical-relative:text;mso-width-percent:0;mso-height-percent:0;mso-width-relative:margin;mso-height-relative:margin;v-text-anchor:middle" coordsize="43200,43200" o:spt="100" o:gfxdata="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" adj="-11796480,,5400" path="m3900,14370c3629,11657,4261,8921,5623,6907,7775,3726,11264,3017,14005,5202,15678,909,19914,22,22456,3432,23097,1683,24328,474,25749,200v1564,-302,3126,570,4084,2281c31215,267,33501,-460,35463,690v1495,876,2567,2710,2855,4886c40046,6218,41422,7998,41982,10318v407,1684,349,3513,-164,5142c43079,17694,43520,20590,43016,23322v-670,3632,-2888,6352,-5612,6882c37391,32471,36658,34621,35395,36101v-1919,2249,-4691,2538,-6840,714c27860,39948,25999,42343,23667,43106v-2748,899,-5616,-633,-7187,-3840c12772,42310,7956,40599,5804,35472,3690,35809,1705,34024,1110,31250,679,29243,1060,27077,2113,25551,619,24354,-213,22057,-5,19704,239,16949,1845,14791,3863,14507v12,-46,25,-91,37,-137xem4693,26177nfc3809,26271,2925,25993,2160,25380t4768,9519nfc6573,35092,6200,35220,5820,35280t10658,3810nfc16211,38544,15987,37961,15810,37350m28827,34751nfc28788,35398,28698,36038,28560,36660m34129,22954nfc36133,24282,37398,27058,37380,30090m41798,15354nfc41473,16386,40978,17302,40350,18030m38324,5426nfc38379,5843,38405,6266,38400,6690m29078,3952nfc29267,3369,29516,2826,29820,2340m22141,4720nfc22218,4238,22339,3771,22500,3330m14000,5192nfc14472,5568,14908,6021,15300,6540m4127,15789nfc4024,15325,3948,14851,3900,14370e" fillcolor="white [3201]" strokecolor="black [3200]" strokeweight="2pt">
+              <v:shape w14:anchorId="1EC80ADD" id="Cloud 1" o:spid="_x0000_s1032" style="position:absolute;margin-left:280.35pt;margin-top:5.3pt;width:112pt;height:65.1pt;z-index:251659264;visibility:visible;mso-wrap-style:square;mso-width-percent:0;mso-height-percent:0;mso-wrap-distance-left:9pt;mso-wrap-distance-top:0;mso-wrap-distance-right:9pt;mso-wrap-distance-bottom:0;mso-position-horizontal:absolute;mso-position-horizontal-relative:text;mso-position-vertical:absolute;mso-position-vertical-relative:text;mso-width-percent:0;mso-height-percent:0;mso-width-relative:margin;mso-height-relative:margin;v-text-anchor:middle" coordsize="43200,43200" o:spt="100" o:gfxdata="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" adj="-11796480,,5400" path="m3900,14370c3629,11657,4261,8921,5623,6907,7775,3726,11264,3017,14005,5202,15678,909,19914,22,22456,3432,23097,1683,24328,474,25749,200v1564,-302,3126,570,4084,2281c31215,267,33501,-460,35463,690v1495,876,2567,2710,2855,4886c40046,6218,41422,7998,41982,10318v407,1684,349,3513,-164,5142c43079,17694,43520,20590,43016,23322v-670,3632,-2888,6352,-5612,6882c37391,32471,36658,34621,35395,36101v-1919,2249,-4691,2538,-6840,714c27860,39948,25999,42343,23667,43106v-2748,899,-5616,-633,-7187,-3840c12772,42310,7956,40599,5804,35472,3690,35809,1705,34024,1110,31250,679,29243,1060,27077,2113,25551,619,24354,-213,22057,-5,19704,239,16949,1845,14791,3863,14507v12,-46,25,-91,37,-137xem4693,26177nfc3809,26271,2925,25993,2160,25380t4768,9519nfc6573,35092,6200,35220,5820,35280t10658,3810nfc16211,38544,15987,37961,15810,37350m28827,34751nfc28788,35398,28698,36038,28560,36660m34129,22954nfc36133,24282,37398,27058,37380,30090m41798,15354nfc41473,16386,40978,17302,40350,18030m38324,5426nfc38379,5843,38405,6266,38400,6690m29078,3952nfc29267,3369,29516,2826,29820,2340m22141,4720nfc22218,4238,22339,3771,22500,3330m14000,5192nfc14472,5568,14908,6021,15300,6540m4127,15789nfc4024,15325,3948,14851,3900,14370e" fillcolor="white [3201]" strokecolor="black [3200]" strokeweight="2pt">
                 <v:stroke joinstyle="miter"/>
                 <v:formulas/>
-                <v:path arrowok="t" o:connecttype="custom" o:connectlocs="154581,500997;71148,485743;228199,667926;191703,675218;542764,748136;520761,714835;949524,665093;940729,701629;1124165,439312;1231249,575887;1376772,293857;1329077,345073;1262343,103847;1264846,128039;957792,75637;982232,44785;729296,90335;741121,63732;461142,99369;503962,125168;135938,302183;128461,275025" o:connectangles="0,0,0,0,0,0,0,0,0,0,0,0,0,0,0,0,0,0,0,0,0,0" textboxrect="0,0,43200,43200"/>
+                <v:path arrowok="t" o:connecttype="custom" o:connectlocs="154521,500981;71120,485727;228111,667904;191629,675196;542553,748112;520559,714812;949156,665071;940364,701606;1123729,439298;1230771,575868;1376238,293848;1328561,345062;1261853,103844;1264356,128035;957420,75634;981851,44783;729013,90332;740833,63730;460963,99366;503767,125164;135885,302173;128411,275016" o:connectangles="0,0,0,0,0,0,0,0,0,0,0,0,0,0,0,0,0,0,0,0,0,0" textboxrect="0,0,43200,43200"/>
                 <v:textbox>
                   <w:txbxContent>
                     <w:p>
@@ -1256,182 +1347,13 @@
         <mc:AlternateContent>
           <mc:Choice Requires="wps">
             <w:drawing>
-              <wp:anchor distT="45720" distB="45720" distL="114300" distR="114300" simplePos="0" relativeHeight="251675648" behindDoc="0" locked="0" layoutInCell="1" allowOverlap="1" wp14:anchorId="17A91A5A" wp14:editId="5CDD3B1B">
+              <wp:anchor distT="45720" distB="45720" distL="114300" distR="114300" simplePos="0" relativeHeight="251673600" behindDoc="0" locked="0" layoutInCell="1" allowOverlap="1" wp14:anchorId="34B985D4" wp14:editId="7000B841">
                 <wp:simplePos x="0" y="0"/>
                 <wp:positionH relativeFrom="column">
-                  <wp:posOffset>500739</wp:posOffset>
+                  <wp:posOffset>7078980</wp:posOffset>
                 </wp:positionH>
                 <wp:positionV relativeFrom="paragraph">
-                  <wp:posOffset>1789458</wp:posOffset>
-                </wp:positionV>
-                <wp:extent cx="1208405" cy="1404620"/>
-                <wp:effectExtent l="0" t="0" r="10795" b="13970"/>
-                <wp:wrapSquare wrapText="bothSides"/>
-                <wp:docPr id="9" name="Text Box 2"/>
-                <wp:cNvGraphicFramePr>
-                  <a:graphicFrameLocks xmlns:a="http://schemas.openxmlformats.org/drawingml/2006/main"/>
-                </wp:cNvGraphicFramePr>
-                <a:graphic xmlns:a="http://schemas.openxmlformats.org/drawingml/2006/main">
-                  <a:graphicData uri="http://schemas.microsoft.com/office/word/2010/wordprocessingShape">
-                    <wps:wsp>
-                      <wps:cNvSpPr txBox="1">
-                        <a:spLocks noChangeArrowheads="1"/>
-                      </wps:cNvSpPr>
-                      <wps:spPr bwMode="auto">
-                        <a:xfrm>
-                          <a:off x="0" y="0"/>
-                          <a:ext cx="1208405" cy="1404620"/>
-                        </a:xfrm>
-                        <a:prstGeom prst="rect">
-                          <a:avLst/>
-                        </a:prstGeom>
-                        <a:ln w="12700">
-                          <a:headEnd/>
-                          <a:tailEnd/>
-                        </a:ln>
-                      </wps:spPr>
-                      <wps:style>
-                        <a:lnRef idx="2">
-                          <a:schemeClr val="accent1"/>
-                        </a:lnRef>
-                        <a:fillRef idx="1">
-                          <a:schemeClr val="lt1"/>
-                        </a:fillRef>
-                        <a:effectRef idx="0">
-                          <a:schemeClr val="accent1"/>
-                        </a:effectRef>
-                        <a:fontRef idx="minor">
-                          <a:schemeClr val="dk1"/>
-                        </a:fontRef>
-                      </wps:style>
-                      <wps:txbx>
-                        <w:txbxContent>
-                          <w:p>
-                            <w:r>
-                              <w:t>Front end retrieves file server stubs from registry</w:t>
-                            </w:r>
-                          </w:p>
-                        </w:txbxContent>
-                      </wps:txbx>
-                      <wps:bodyPr rot="0" vert="horz" wrap="square" lIns="91440" tIns="45720" rIns="91440" bIns="45720" anchor="t" anchorCtr="0">
-                        <a:spAutoFit/>
-                      </wps:bodyPr>
-                    </wps:wsp>
-                  </a:graphicData>
-                </a:graphic>
-                <wp14:sizeRelH relativeFrom="margin">
-                  <wp14:pctWidth>0</wp14:pctWidth>
-                </wp14:sizeRelH>
-                <wp14:sizeRelV relativeFrom="margin">
-                  <wp14:pctHeight>20000</wp14:pctHeight>
-                </wp14:sizeRelV>
-              </wp:anchor>
-            </w:drawing>
-          </mc:Choice>
-          <mc:Fallback>
-            <w:pict>
-              <v:shape w14:anchorId="17A91A5A" id="_x0000_s1032" type="#_x0000_t202" style="position:absolute;margin-left:39.45pt;margin-top:140.9pt;width:95.15pt;height:110.6pt;z-index:251675648;visibility:visible;mso-wrap-style:square;mso-width-percent:0;mso-height-percent:200;mso-wrap-distance-left:9pt;mso-wrap-distance-top:3.6pt;mso-wrap-distance-right:9pt;mso-wrap-distance-bottom:3.6pt;mso-position-horizontal:absolute;mso-position-horizontal-relative:text;mso-position-vertical:absolute;mso-position-vertical-relative:text;mso-width-percent:0;mso-height-percent:200;mso-width-relative:margin;mso-height-relative:margin;v-text-anchor:top" o:gfxdata="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" fillcolor="white [3201]" strokecolor="#4f81bd [3204]" strokeweight="1pt">
-                <v:textbox style="mso-fit-shape-to-text:t">
-                  <w:txbxContent>
-                    <w:p>
-                      <w:r>
-                        <w:t>Front end retrieves file server stubs from registry</w:t>
-                      </w:r>
-                    </w:p>
-                  </w:txbxContent>
-                </v:textbox>
-                <w10:wrap type="square"/>
-              </v:shape>
-            </w:pict>
-          </mc:Fallback>
-        </mc:AlternateContent>
-      </w:r>
-      <w:r>
-        <w:rPr>
-          <w:noProof/>
-        </w:rPr>
-        <mc:AlternateContent>
-          <mc:Choice Requires="wps">
-            <w:drawing>
-              <wp:anchor distT="0" distB="0" distL="114300" distR="114300" simplePos="0" relativeHeight="251671552" behindDoc="0" locked="0" layoutInCell="1" allowOverlap="1" wp14:anchorId="7FDC5459" wp14:editId="5D2388B8">
-                <wp:simplePos x="0" y="0"/>
-                <wp:positionH relativeFrom="column">
-                  <wp:posOffset>103008</wp:posOffset>
-                </wp:positionH>
-                <wp:positionV relativeFrom="paragraph">
-                  <wp:posOffset>1630901</wp:posOffset>
-                </wp:positionV>
-                <wp:extent cx="45719" cy="1144987"/>
-                <wp:effectExtent l="38100" t="0" r="69215" b="55245"/>
-                <wp:wrapNone/>
-                <wp:docPr id="8" name="Straight Arrow Connector 8"/>
-                <wp:cNvGraphicFramePr/>
-                <a:graphic xmlns:a="http://schemas.openxmlformats.org/drawingml/2006/main">
-                  <a:graphicData uri="http://schemas.microsoft.com/office/word/2010/wordprocessingShape">
-                    <wps:wsp>
-                      <wps:cNvCnPr/>
-                      <wps:spPr>
-                        <a:xfrm>
-                          <a:off x="0" y="0"/>
-                          <a:ext cx="45719" cy="1144987"/>
-                        </a:xfrm>
-                        <a:prstGeom prst="straightConnector1">
-                          <a:avLst/>
-                        </a:prstGeom>
-                        <a:ln w="19050">
-                          <a:tailEnd type="triangle"/>
-                        </a:ln>
-                      </wps:spPr>
-                      <wps:style>
-                        <a:lnRef idx="1">
-                          <a:schemeClr val="accent1"/>
-                        </a:lnRef>
-                        <a:fillRef idx="0">
-                          <a:schemeClr val="accent1"/>
-                        </a:fillRef>
-                        <a:effectRef idx="0">
-                          <a:schemeClr val="accent1"/>
-                        </a:effectRef>
-                        <a:fontRef idx="minor">
-                          <a:schemeClr val="tx1"/>
-                        </a:fontRef>
-                      </wps:style>
-                      <wps:bodyPr/>
-                    </wps:wsp>
-                  </a:graphicData>
-                </a:graphic>
-                <wp14:sizeRelH relativeFrom="margin">
-                  <wp14:pctWidth>0</wp14:pctWidth>
-                </wp14:sizeRelH>
-                <wp14:sizeRelV relativeFrom="margin">
-                  <wp14:pctHeight>0</wp14:pctHeight>
-                </wp14:sizeRelV>
-              </wp:anchor>
-            </w:drawing>
-          </mc:Choice>
-          <mc:Fallback>
-            <w:pict>
-              <v:shape w14:anchorId="53702AB3" id="Straight Arrow Connector 8" o:spid="_x0000_s1026" type="#_x0000_t32" style="position:absolute;margin-left:8.1pt;margin-top:128.4pt;width:3.6pt;height:90.15pt;z-index:251671552;visibility:visible;mso-wrap-style:square;mso-width-percent:0;mso-height-percent:0;mso-wrap-distance-left:9pt;mso-wrap-distance-top:0;mso-wrap-distance-right:9pt;mso-wrap-distance-bottom:0;mso-position-horizontal:absolute;mso-position-horizontal-relative:text;mso-position-vertical:absolute;mso-position-vertical-relative:text;mso-width-percent:0;mso-height-percent:0;mso-width-relative:margin;mso-height-relative:margin" o:gfxdata="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" strokecolor="#4579b8 [3044]" strokeweight="1.5pt">
-                <v:stroke endarrow="block"/>
-              </v:shape>
-            </w:pict>
-          </mc:Fallback>
-        </mc:AlternateContent>
-      </w:r>
-      <w:r>
-        <w:rPr>
-          <w:noProof/>
-        </w:rPr>
-        <mc:AlternateContent>
-          <mc:Choice Requires="wps">
-            <w:drawing>
-              <wp:anchor distT="45720" distB="45720" distL="114300" distR="114300" simplePos="0" relativeHeight="251673600" behindDoc="0" locked="0" layoutInCell="1" allowOverlap="1" wp14:anchorId="34B985D4" wp14:editId="4D80BCBA">
-                <wp:simplePos x="0" y="0"/>
-                <wp:positionH relativeFrom="column">
-                  <wp:posOffset>7150735</wp:posOffset>
-                </wp:positionH>
-                <wp:positionV relativeFrom="paragraph">
-                  <wp:posOffset>3623310</wp:posOffset>
+                  <wp:posOffset>2751455</wp:posOffset>
                 </wp:positionV>
                 <wp:extent cx="1303655" cy="1404620"/>
                 <wp:effectExtent l="0" t="0" r="10795" b="14605"/>
@@ -1519,7 +1441,7 @@
           </mc:Choice>
           <mc:Fallback>
             <w:pict>
-              <v:shape w14:anchorId="34B985D4" id="_x0000_s1033" type="#_x0000_t202" style="position:absolute;margin-left:563.05pt;margin-top:285.3pt;width:102.65pt;height:110.6pt;z-index:251673600;visibility:visible;mso-wrap-style:square;mso-width-percent:0;mso-height-percent:200;mso-wrap-distance-left:9pt;mso-wrap-distance-top:3.6pt;mso-wrap-distance-right:9pt;mso-wrap-distance-bottom:3.6pt;mso-position-horizontal:absolute;mso-position-horizontal-relative:text;mso-position-vertical:absolute;mso-position-vertical-relative:text;mso-width-percent:0;mso-height-percent:200;mso-width-relative:margin;mso-height-relative:margin;v-text-anchor:top" o:gfxdata="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" fillcolor="white [3201]" strokecolor="#9bbb59 [3206]" strokeweight="1pt">
+              <v:shape w14:anchorId="34B985D4" id="_x0000_s1033" type="#_x0000_t202" style="position:absolute;margin-left:557.4pt;margin-top:216.65pt;width:102.65pt;height:110.6pt;z-index:251673600;visibility:visible;mso-wrap-style:square;mso-width-percent:0;mso-height-percent:200;mso-wrap-distance-left:9pt;mso-wrap-distance-top:3.6pt;mso-wrap-distance-right:9pt;mso-wrap-distance-bottom:3.6pt;mso-position-horizontal:absolute;mso-position-horizontal-relative:text;mso-position-vertical:absolute;mso-position-vertical-relative:text;mso-width-percent:0;mso-height-percent:200;mso-width-relative:margin;mso-height-relative:margin;v-text-anchor:top" o:gfxdata="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" fillcolor="white [3201]" strokecolor="#9bbb59 [3206]" strokeweight="1pt">
                 <v:textbox style="mso-fit-shape-to-text:t">
                   <w:txbxContent>
                     <w:p>
@@ -1562,13 +1484,13 @@
         <mc:AlternateContent>
           <mc:Choice Requires="wps">
             <w:drawing>
-              <wp:anchor distT="45720" distB="45720" distL="114300" distR="114300" simplePos="0" relativeHeight="251677696" behindDoc="0" locked="0" layoutInCell="1" allowOverlap="1" wp14:anchorId="285B0C44" wp14:editId="4C5755BB">
+              <wp:anchor distT="45720" distB="45720" distL="114300" distR="114300" simplePos="0" relativeHeight="251677696" behindDoc="0" locked="0" layoutInCell="1" allowOverlap="1" wp14:anchorId="285B0C44" wp14:editId="5CD4EFCF">
                 <wp:simplePos x="0" y="0"/>
                 <wp:positionH relativeFrom="margin">
-                  <wp:posOffset>3707765</wp:posOffset>
+                  <wp:posOffset>3636010</wp:posOffset>
                 </wp:positionH>
                 <wp:positionV relativeFrom="paragraph">
-                  <wp:posOffset>3599180</wp:posOffset>
+                  <wp:posOffset>2727325</wp:posOffset>
                 </wp:positionV>
                 <wp:extent cx="1271905" cy="1404620"/>
                 <wp:effectExtent l="0" t="0" r="23495" b="13970"/>
@@ -1656,7 +1578,7 @@
           </mc:Choice>
           <mc:Fallback>
             <w:pict>
-              <v:shape w14:anchorId="285B0C44" id="_x0000_s1034" type="#_x0000_t202" style="position:absolute;margin-left:291.95pt;margin-top:283.4pt;width:100.15pt;height:110.6pt;z-index:251677696;visibility:visible;mso-wrap-style:square;mso-width-percent:0;mso-height-percent:200;mso-wrap-distance-left:9pt;mso-wrap-distance-top:3.6pt;mso-wrap-distance-right:9pt;mso-wrap-distance-bottom:3.6pt;mso-position-horizontal:absolute;mso-position-horizontal-relative:margin;mso-position-vertical:absolute;mso-position-vertical-relative:text;mso-width-percent:0;mso-height-percent:200;mso-width-relative:margin;mso-height-relative:margin;v-text-anchor:top" o:gfxdata="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" fillcolor="white [3201]" strokecolor="#4f81bd [3204]" strokeweight="1pt">
+              <v:shape w14:anchorId="285B0C44" id="_x0000_s1034" type="#_x0000_t202" style="position:absolute;margin-left:286.3pt;margin-top:214.75pt;width:100.15pt;height:110.6pt;z-index:251677696;visibility:visible;mso-wrap-style:square;mso-width-percent:0;mso-height-percent:200;mso-wrap-distance-left:9pt;mso-wrap-distance-top:3.6pt;mso-wrap-distance-right:9pt;mso-wrap-distance-bottom:3.6pt;mso-position-horizontal:absolute;mso-position-horizontal-relative:margin;mso-position-vertical:absolute;mso-position-vertical-relative:text;mso-width-percent:0;mso-height-percent:200;mso-width-relative:margin;mso-height-relative:margin;v-text-anchor:top" o:gfxdata="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" fillcolor="white [3201]" strokecolor="#4f81bd [3204]" strokeweight="1pt">
                 <v:textbox style="mso-fit-shape-to-text:t">
                   <w:txbxContent>
                     <w:p>
@@ -1699,13 +1621,13 @@
         <mc:AlternateContent>
           <mc:Choice Requires="wps">
             <w:drawing>
-              <wp:anchor distT="0" distB="0" distL="114300" distR="114300" simplePos="0" relativeHeight="251662336" behindDoc="0" locked="0" layoutInCell="1" allowOverlap="1" wp14:anchorId="082ACB4B" wp14:editId="56A3288C">
+              <wp:anchor distT="0" distB="0" distL="114300" distR="114300" simplePos="0" relativeHeight="251662336" behindDoc="0" locked="0" layoutInCell="1" allowOverlap="1" wp14:anchorId="082ACB4B" wp14:editId="45E0D194">
                 <wp:simplePos x="0" y="0"/>
                 <wp:positionH relativeFrom="column">
-                  <wp:posOffset>7087235</wp:posOffset>
+                  <wp:posOffset>7015480</wp:posOffset>
                 </wp:positionH>
                 <wp:positionV relativeFrom="paragraph">
-                  <wp:posOffset>3225800</wp:posOffset>
+                  <wp:posOffset>2353945</wp:posOffset>
                 </wp:positionV>
                 <wp:extent cx="1430655" cy="389255"/>
                 <wp:effectExtent l="19050" t="19050" r="17145" b="10795"/>
@@ -1790,7 +1712,7 @@
           </mc:Choice>
           <mc:Fallback>
             <w:pict>
-              <v:rect w14:anchorId="082ACB4B" id="Rectangle 3" o:spid="_x0000_s1035" style="position:absolute;margin-left:558.05pt;margin-top:254pt;width:112.65pt;height:30.65pt;z-index:251662336;visibility:visible;mso-wrap-style:square;mso-width-percent:0;mso-height-percent:0;mso-wrap-distance-left:9pt;mso-wrap-distance-top:0;mso-wrap-distance-right:9pt;mso-wrap-distance-bottom:0;mso-position-horizontal:absolute;mso-position-horizontal-relative:text;mso-position-vertical:absolute;mso-position-vertical-relative:text;mso-width-percent:0;mso-height-percent:0;mso-width-relative:margin;mso-height-relative:margin;v-text-anchor:middle" o:gfxdata="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" fillcolor="white [3201]" strokecolor="#9bbb59 [3206]" strokeweight="2.25pt">
+              <v:rect w14:anchorId="082ACB4B" id="Rectangle 3" o:spid="_x0000_s1035" style="position:absolute;margin-left:552.4pt;margin-top:185.35pt;width:112.65pt;height:30.65pt;z-index:251662336;visibility:visible;mso-wrap-style:square;mso-width-percent:0;mso-height-percent:0;mso-wrap-distance-left:9pt;mso-wrap-distance-top:0;mso-wrap-distance-right:9pt;mso-wrap-distance-bottom:0;mso-position-horizontal:absolute;mso-position-horizontal-relative:text;mso-position-vertical:absolute;mso-position-vertical-relative:text;mso-width-percent:0;mso-height-percent:0;mso-width-relative:margin;mso-height-relative:margin;v-text-anchor:middle" o:gfxdata="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" fillcolor="white [3201]" strokecolor="#9bbb59 [3206]" strokeweight="2.25pt">
                 <v:textbox>
                   <w:txbxContent>
                     <w:p>
@@ -1826,6 +1748,8 @@
           </mc:Fallback>
         </mc:AlternateContent>
       </w:r>
+    </w:p>
+    <w:p>
       <w:r>
         <w:rPr>
           <w:noProof/>
@@ -1833,13 +1757,416 @@
         <mc:AlternateContent>
           <mc:Choice Requires="wps">
             <w:drawing>
-              <wp:anchor distT="0" distB="0" distL="114300" distR="114300" simplePos="0" relativeHeight="251660288" behindDoc="0" locked="0" layoutInCell="1" allowOverlap="1" wp14:anchorId="1F1AFAA3" wp14:editId="04A839CF">
+              <wp:anchor distT="45720" distB="45720" distL="114300" distR="114300" simplePos="0" relativeHeight="251704320" behindDoc="0" locked="0" layoutInCell="1" allowOverlap="1" wp14:anchorId="0DBBEE19" wp14:editId="5918517A">
+                <wp:simplePos x="0" y="0"/>
+                <wp:positionH relativeFrom="margin">
+                  <wp:posOffset>512445</wp:posOffset>
+                </wp:positionH>
+                <wp:positionV relativeFrom="paragraph">
+                  <wp:posOffset>2557780</wp:posOffset>
+                </wp:positionV>
+                <wp:extent cx="2743200" cy="2655570"/>
+                <wp:effectExtent l="0" t="0" r="19050" b="11430"/>
+                <wp:wrapSquare wrapText="bothSides"/>
+                <wp:docPr id="25" name="Text Box 2"/>
+                <wp:cNvGraphicFramePr>
+                  <a:graphicFrameLocks xmlns:a="http://schemas.openxmlformats.org/drawingml/2006/main"/>
+                </wp:cNvGraphicFramePr>
+                <a:graphic xmlns:a="http://schemas.openxmlformats.org/drawingml/2006/main">
+                  <a:graphicData uri="http://schemas.microsoft.com/office/word/2010/wordprocessingShape">
+                    <wps:wsp>
+                      <wps:cNvSpPr txBox="1">
+                        <a:spLocks noChangeArrowheads="1"/>
+                      </wps:cNvSpPr>
+                      <wps:spPr bwMode="auto">
+                        <a:xfrm>
+                          <a:off x="0" y="0"/>
+                          <a:ext cx="2743200" cy="2655570"/>
+                        </a:xfrm>
+                        <a:prstGeom prst="rect">
+                          <a:avLst/>
+                        </a:prstGeom>
+                        <a:ln w="12700">
+                          <a:headEnd/>
+                          <a:tailEnd/>
+                        </a:ln>
+                      </wps:spPr>
+                      <wps:style>
+                        <a:lnRef idx="2">
+                          <a:schemeClr val="accent2"/>
+                        </a:lnRef>
+                        <a:fillRef idx="1">
+                          <a:schemeClr val="lt1"/>
+                        </a:fillRef>
+                        <a:effectRef idx="0">
+                          <a:schemeClr val="accent2"/>
+                        </a:effectRef>
+                        <a:fontRef idx="minor">
+                          <a:schemeClr val="dk1"/>
+                        </a:fontRef>
+                      </wps:style>
+                      <wps:txbx>
+                        <w:txbxContent>
+                          <w:p>
+                            <w:r>
+                              <w:rPr>
+                                <w:shd w:val="clear" w:color="auto" w:fill="D9D9D9" w:themeFill="background1" w:themeFillShade="D9"/>
+                              </w:rPr>
+                              <w:t>QUIT:</w:t>
+                            </w:r>
+                            <w:r>
+                              <w:t xml:space="preserve"> Client forgets stub</w:t>
+                            </w:r>
+                          </w:p>
+                          <w:p>
+                            <w:r>
+                              <w:rPr>
+                                <w:shd w:val="clear" w:color="auto" w:fill="D9D9D9" w:themeFill="background1" w:themeFillShade="D9"/>
+                              </w:rPr>
+                              <w:t>LIST:</w:t>
+                            </w:r>
+                            <w:r>
+                              <w:t xml:space="preserve"> Client calls List method from FE</w:t>
+                            </w:r>
+                            <w:r>
+                              <w:t xml:space="preserve"> and </w:t>
+                            </w:r>
+                            <w:r>
+                              <w:t>receives a list of strings</w:t>
+                            </w:r>
+                          </w:p>
+                          <w:p>
+                            <w:r>
+                              <w:rPr>
+                                <w:shd w:val="clear" w:color="auto" w:fill="D9D9D9" w:themeFill="background1" w:themeFillShade="D9"/>
+                              </w:rPr>
+                              <w:t>DELF:</w:t>
+                            </w:r>
+                            <w:r>
+                              <w:t xml:space="preserve"> Client first calls File Exists with filename, prompts user for confirmation if file exists. Then calls delete with the filename, </w:t>
+                            </w:r>
+                            <w:r>
+                              <w:t>and receives a String indicating the response</w:t>
+                            </w:r>
+                          </w:p>
+                          <w:p>
+                            <w:r>
+                              <w:rPr>
+                                <w:shd w:val="clear" w:color="auto" w:fill="D9D9D9" w:themeFill="background1" w:themeFillShade="D9"/>
+                              </w:rPr>
+                              <w:t>DWLD:</w:t>
+                            </w:r>
+                            <w:r>
+                              <w:t xml:space="preserve"> Client cal</w:t>
+                            </w:r>
+                            <w:bookmarkStart w:id="0" w:name="_GoBack"/>
+                            <w:bookmarkEnd w:id="0"/>
+                            <w:r>
+                              <w:t>ls Download method from FE with filename as an argument, receives no data if file doesn’t exist</w:t>
+                            </w:r>
+                          </w:p>
+                          <w:p>
+                            <w:r>
+                              <w:rPr>
+                                <w:shd w:val="clear" w:color="auto" w:fill="D9D9D9" w:themeFill="background1" w:themeFillShade="D9"/>
+                              </w:rPr>
+                              <w:t>UPLD:</w:t>
+                            </w:r>
+                            <w:r>
+                              <w:t xml:space="preserve"> Client calls Upload method from FE with filename and file data, receives a string indicating the response</w:t>
+                            </w:r>
+                          </w:p>
+                        </w:txbxContent>
+                      </wps:txbx>
+                      <wps:bodyPr rot="0" vert="horz" wrap="square" lIns="91440" tIns="45720" rIns="91440" bIns="45720" anchor="t" anchorCtr="0">
+                        <a:noAutofit/>
+                      </wps:bodyPr>
+                    </wps:wsp>
+                  </a:graphicData>
+                </a:graphic>
+                <wp14:sizeRelH relativeFrom="margin">
+                  <wp14:pctWidth>0</wp14:pctWidth>
+                </wp14:sizeRelH>
+                <wp14:sizeRelV relativeFrom="margin">
+                  <wp14:pctHeight>0</wp14:pctHeight>
+                </wp14:sizeRelV>
+              </wp:anchor>
+            </w:drawing>
+          </mc:Choice>
+          <mc:Fallback>
+            <w:pict>
+              <v:shape w14:anchorId="0DBBEE19" id="_x0000_s1036" type="#_x0000_t202" style="position:absolute;margin-left:40.35pt;margin-top:201.4pt;width:3in;height:209.1pt;z-index:251704320;visibility:visible;mso-wrap-style:square;mso-width-percent:0;mso-height-percent:0;mso-wrap-distance-left:9pt;mso-wrap-distance-top:3.6pt;mso-wrap-distance-right:9pt;mso-wrap-distance-bottom:3.6pt;mso-position-horizontal:absolute;mso-position-horizontal-relative:margin;mso-position-vertical:absolute;mso-position-vertical-relative:text;mso-width-percent:0;mso-height-percent:0;mso-width-relative:margin;mso-height-relative:margin;v-text-anchor:top" o:gfxdata="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" fillcolor="white [3201]" strokecolor="#c0504d [3205]" strokeweight="1pt">
+                <v:textbox>
+                  <w:txbxContent>
+                    <w:p>
+                      <w:r>
+                        <w:rPr>
+                          <w:shd w:val="clear" w:color="auto" w:fill="D9D9D9" w:themeFill="background1" w:themeFillShade="D9"/>
+                        </w:rPr>
+                        <w:t>QUIT:</w:t>
+                      </w:r>
+                      <w:r>
+                        <w:t xml:space="preserve"> Client forgets stub</w:t>
+                      </w:r>
+                    </w:p>
+                    <w:p>
+                      <w:r>
+                        <w:rPr>
+                          <w:shd w:val="clear" w:color="auto" w:fill="D9D9D9" w:themeFill="background1" w:themeFillShade="D9"/>
+                        </w:rPr>
+                        <w:t>LIST:</w:t>
+                      </w:r>
+                      <w:r>
+                        <w:t xml:space="preserve"> Client calls List method from FE</w:t>
+                      </w:r>
+                      <w:r>
+                        <w:t xml:space="preserve"> and </w:t>
+                      </w:r>
+                      <w:r>
+                        <w:t>receives a list of strings</w:t>
+                      </w:r>
+                    </w:p>
+                    <w:p>
+                      <w:r>
+                        <w:rPr>
+                          <w:shd w:val="clear" w:color="auto" w:fill="D9D9D9" w:themeFill="background1" w:themeFillShade="D9"/>
+                        </w:rPr>
+                        <w:t>DELF:</w:t>
+                      </w:r>
+                      <w:r>
+                        <w:t xml:space="preserve"> Client first calls File Exists with filename, prompts user for confirmation if file exists. Then calls delete with the filename, </w:t>
+                      </w:r>
+                      <w:r>
+                        <w:t>and receives a String indicating the response</w:t>
+                      </w:r>
+                    </w:p>
+                    <w:p>
+                      <w:r>
+                        <w:rPr>
+                          <w:shd w:val="clear" w:color="auto" w:fill="D9D9D9" w:themeFill="background1" w:themeFillShade="D9"/>
+                        </w:rPr>
+                        <w:t>DWLD:</w:t>
+                      </w:r>
+                      <w:r>
+                        <w:t xml:space="preserve"> Client cal</w:t>
+                      </w:r>
+                      <w:bookmarkStart w:id="1" w:name="_GoBack"/>
+                      <w:bookmarkEnd w:id="1"/>
+                      <w:r>
+                        <w:t>ls Download method from FE with filename as an argument, receives no data if file doesn’t exist</w:t>
+                      </w:r>
+                    </w:p>
+                    <w:p>
+                      <w:r>
+                        <w:rPr>
+                          <w:shd w:val="clear" w:color="auto" w:fill="D9D9D9" w:themeFill="background1" w:themeFillShade="D9"/>
+                        </w:rPr>
+                        <w:t>UPLD:</w:t>
+                      </w:r>
+                      <w:r>
+                        <w:t xml:space="preserve"> Client calls Upload method from FE with filename and file data, receives a string indicating the response</w:t>
+                      </w:r>
+                    </w:p>
+                  </w:txbxContent>
+                </v:textbox>
+                <w10:wrap type="square" anchorx="margin"/>
+              </v:shape>
+            </w:pict>
+          </mc:Fallback>
+        </mc:AlternateContent>
+      </w:r>
+      <w:r>
+        <w:rPr>
+          <w:noProof/>
+        </w:rPr>
+        <mc:AlternateContent>
+          <mc:Choice Requires="wps">
+            <w:drawing>
+              <wp:anchor distT="45720" distB="45720" distL="114300" distR="114300" simplePos="0" relativeHeight="251696128" behindDoc="0" locked="0" layoutInCell="1" allowOverlap="1" wp14:anchorId="44A0FBB3" wp14:editId="3BC78753">
                 <wp:simplePos x="0" y="0"/>
                 <wp:positionH relativeFrom="column">
-                  <wp:posOffset>3628998</wp:posOffset>
+                  <wp:posOffset>273685</wp:posOffset>
                 </wp:positionH>
                 <wp:positionV relativeFrom="paragraph">
-                  <wp:posOffset>3233558</wp:posOffset>
+                  <wp:posOffset>5356860</wp:posOffset>
+                </wp:positionV>
+                <wp:extent cx="8126095" cy="264795"/>
+                <wp:effectExtent l="0" t="0" r="0" b="1905"/>
+                <wp:wrapSquare wrapText="bothSides"/>
+                <wp:docPr id="20" name="Text Box 2"/>
+                <wp:cNvGraphicFramePr>
+                  <a:graphicFrameLocks xmlns:a="http://schemas.openxmlformats.org/drawingml/2006/main"/>
+                </wp:cNvGraphicFramePr>
+                <a:graphic xmlns:a="http://schemas.openxmlformats.org/drawingml/2006/main">
+                  <a:graphicData uri="http://schemas.microsoft.com/office/word/2010/wordprocessingShape">
+                    <wps:wsp>
+                      <wps:cNvSpPr txBox="1">
+                        <a:spLocks noChangeArrowheads="1"/>
+                      </wps:cNvSpPr>
+                      <wps:spPr bwMode="auto">
+                        <a:xfrm>
+                          <a:off x="0" y="0"/>
+                          <a:ext cx="8126095" cy="264795"/>
+                        </a:xfrm>
+                        <a:prstGeom prst="rect">
+                          <a:avLst/>
+                        </a:prstGeom>
+                        <a:noFill/>
+                        <a:ln w="9525">
+                          <a:noFill/>
+                          <a:miter lim="800000"/>
+                          <a:headEnd/>
+                          <a:tailEnd/>
+                        </a:ln>
+                      </wps:spPr>
+                      <wps:txbx>
+                        <w:txbxContent>
+                          <w:p>
+                            <w:r>
+                              <w:t>*Front end also</w:t>
+                            </w:r>
+                            <w:r>
+                              <w:t xml:space="preserve"> attempts to</w:t>
+                            </w:r>
+                            <w:r>
+                              <w:t xml:space="preserve"> </w:t>
+                            </w:r>
+                            <w:r>
+                              <w:t>obtain file server stubs on an operation request if a server is disconnected</w:t>
+                            </w:r>
+                          </w:p>
+                        </w:txbxContent>
+                      </wps:txbx>
+                      <wps:bodyPr rot="0" vert="horz" wrap="square" lIns="91440" tIns="45720" rIns="91440" bIns="45720" anchor="t" anchorCtr="0">
+                        <a:noAutofit/>
+                      </wps:bodyPr>
+                    </wps:wsp>
+                  </a:graphicData>
+                </a:graphic>
+                <wp14:sizeRelH relativeFrom="margin">
+                  <wp14:pctWidth>0</wp14:pctWidth>
+                </wp14:sizeRelH>
+                <wp14:sizeRelV relativeFrom="margin">
+                  <wp14:pctHeight>0</wp14:pctHeight>
+                </wp14:sizeRelV>
+              </wp:anchor>
+            </w:drawing>
+          </mc:Choice>
+          <mc:Fallback>
+            <w:pict>
+              <v:shape w14:anchorId="44A0FBB3" id="_x0000_s1037" type="#_x0000_t202" style="position:absolute;margin-left:21.55pt;margin-top:421.8pt;width:639.85pt;height:20.85pt;z-index:251696128;visibility:visible;mso-wrap-style:square;mso-width-percent:0;mso-height-percent:0;mso-wrap-distance-left:9pt;mso-wrap-distance-top:3.6pt;mso-wrap-distance-right:9pt;mso-wrap-distance-bottom:3.6pt;mso-position-horizontal:absolute;mso-position-horizontal-relative:text;mso-position-vertical:absolute;mso-position-vertical-relative:text;mso-width-percent:0;mso-height-percent:0;mso-width-relative:margin;mso-height-relative:margin;v-text-anchor:top" o:gfxdata="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" filled="f" stroked="f">
+                <v:textbox>
+                  <w:txbxContent>
+                    <w:p>
+                      <w:r>
+                        <w:t>*Front end also</w:t>
+                      </w:r>
+                      <w:r>
+                        <w:t xml:space="preserve"> attempts to</w:t>
+                      </w:r>
+                      <w:r>
+                        <w:t xml:space="preserve"> </w:t>
+                      </w:r>
+                      <w:r>
+                        <w:t>obtain file server stubs on an operation request if a server is disconnected</w:t>
+                      </w:r>
+                    </w:p>
+                  </w:txbxContent>
+                </v:textbox>
+                <w10:wrap type="square"/>
+              </v:shape>
+            </w:pict>
+          </mc:Fallback>
+        </mc:AlternateContent>
+      </w:r>
+      <w:r>
+        <w:rPr>
+          <w:noProof/>
+        </w:rPr>
+        <mc:AlternateContent>
+          <mc:Choice Requires="wps">
+            <w:drawing>
+              <wp:anchor distT="0" distB="0" distL="114300" distR="114300" simplePos="0" relativeHeight="251702272" behindDoc="0" locked="0" layoutInCell="1" allowOverlap="1" wp14:anchorId="32DC3DCD" wp14:editId="0CEE03DC">
+                <wp:simplePos x="0" y="0"/>
+                <wp:positionH relativeFrom="column">
+                  <wp:posOffset>1879958</wp:posOffset>
+                </wp:positionH>
+                <wp:positionV relativeFrom="paragraph">
+                  <wp:posOffset>2303090</wp:posOffset>
+                </wp:positionV>
+                <wp:extent cx="1638189" cy="45719"/>
+                <wp:effectExtent l="19050" t="76200" r="95885" b="88265"/>
+                <wp:wrapNone/>
+                <wp:docPr id="24" name="Straight Arrow Connector 24"/>
+                <wp:cNvGraphicFramePr/>
+                <a:graphic xmlns:a="http://schemas.openxmlformats.org/drawingml/2006/main">
+                  <a:graphicData uri="http://schemas.microsoft.com/office/word/2010/wordprocessingShape">
+                    <wps:wsp>
+                      <wps:cNvCnPr/>
+                      <wps:spPr>
+                        <a:xfrm flipH="1" flipV="1">
+                          <a:off x="0" y="0"/>
+                          <a:ext cx="1638189" cy="45719"/>
+                        </a:xfrm>
+                        <a:prstGeom prst="straightConnector1">
+                          <a:avLst/>
+                        </a:prstGeom>
+                        <a:ln w="19050">
+                          <a:prstDash val="solid"/>
+                          <a:headEnd type="triangle" w="med" len="med"/>
+                          <a:tailEnd type="triangle" w="med" len="med"/>
+                        </a:ln>
+                      </wps:spPr>
+                      <wps:style>
+                        <a:lnRef idx="1">
+                          <a:schemeClr val="accent1"/>
+                        </a:lnRef>
+                        <a:fillRef idx="0">
+                          <a:schemeClr val="accent1"/>
+                        </a:fillRef>
+                        <a:effectRef idx="0">
+                          <a:schemeClr val="accent1"/>
+                        </a:effectRef>
+                        <a:fontRef idx="minor">
+                          <a:schemeClr val="tx1"/>
+                        </a:fontRef>
+                      </wps:style>
+                      <wps:bodyPr/>
+                    </wps:wsp>
+                  </a:graphicData>
+                </a:graphic>
+                <wp14:sizeRelH relativeFrom="margin">
+                  <wp14:pctWidth>0</wp14:pctWidth>
+                </wp14:sizeRelH>
+                <wp14:sizeRelV relativeFrom="margin">
+                  <wp14:pctHeight>0</wp14:pctHeight>
+                </wp14:sizeRelV>
+              </wp:anchor>
+            </w:drawing>
+          </mc:Choice>
+          <mc:Fallback>
+            <w:pict>
+              <v:shape w14:anchorId="2BE7B3FE" id="Straight Arrow Connector 24" o:spid="_x0000_s1026" type="#_x0000_t32" style="position:absolute;margin-left:148.05pt;margin-top:181.35pt;width:129pt;height:3.6pt;flip:x y;z-index:251702272;visibility:visible;mso-wrap-style:square;mso-width-percent:0;mso-height-percent:0;mso-wrap-distance-left:9pt;mso-wrap-distance-top:0;mso-wrap-distance-right:9pt;mso-wrap-distance-bottom:0;mso-position-horizontal:absolute;mso-position-horizontal-relative:text;mso-position-vertical:absolute;mso-position-vertical-relative:text;mso-width-percent:0;mso-height-percent:0;mso-width-relative:margin;mso-height-relative:margin" o:gfxdata="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" strokecolor="#4579b8 [3044]" strokeweight="1.5pt">
+                <v:stroke startarrow="block" endarrow="block"/>
+              </v:shape>
+            </w:pict>
+          </mc:Fallback>
+        </mc:AlternateContent>
+      </w:r>
+      <w:r>
+        <w:rPr>
+          <w:noProof/>
+        </w:rPr>
+        <mc:AlternateContent>
+          <mc:Choice Requires="wps">
+            <w:drawing>
+              <wp:anchor distT="0" distB="0" distL="114300" distR="114300" simplePos="0" relativeHeight="251660288" behindDoc="0" locked="0" layoutInCell="1" allowOverlap="1" wp14:anchorId="1F1AFAA3" wp14:editId="1897B755">
+                <wp:simplePos x="0" y="0"/>
+                <wp:positionH relativeFrom="column">
+                  <wp:posOffset>3556828</wp:posOffset>
+                </wp:positionH>
+                <wp:positionV relativeFrom="paragraph">
+                  <wp:posOffset>2191799</wp:posOffset>
                 </wp:positionV>
                 <wp:extent cx="1407160" cy="365760"/>
                 <wp:effectExtent l="19050" t="19050" r="21590" b="15240"/>
@@ -1910,7 +2237,7 @@
           </mc:Choice>
           <mc:Fallback>
             <w:pict>
-              <v:rect w14:anchorId="1F1AFAA3" id="Rectangle 2" o:spid="_x0000_s1036" style="position:absolute;margin-left:285.75pt;margin-top:254.6pt;width:110.8pt;height:28.8pt;z-index:251660288;visibility:visible;mso-wrap-style:square;mso-width-percent:0;mso-height-percent:0;mso-wrap-distance-left:9pt;mso-wrap-distance-top:0;mso-wrap-distance-right:9pt;mso-wrap-distance-bottom:0;mso-position-horizontal:absolute;mso-position-horizontal-relative:text;mso-position-vertical:absolute;mso-position-vertical-relative:text;mso-width-percent:0;mso-height-percent:0;mso-width-relative:margin;mso-height-relative:margin;v-text-anchor:middle" o:gfxdata="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" fillcolor="white [3201]" strokecolor="#4f81bd [3204]" strokeweight="2.25pt">
+              <v:rect w14:anchorId="1F1AFAA3" id="Rectangle 2" o:spid="_x0000_s1038" style="position:absolute;margin-left:280.05pt;margin-top:172.6pt;width:110.8pt;height:28.8pt;z-index:251660288;visibility:visible;mso-wrap-style:square;mso-width-percent:0;mso-height-percent:0;mso-wrap-distance-left:9pt;mso-wrap-distance-top:0;mso-wrap-distance-right:9pt;mso-wrap-distance-bottom:0;mso-position-horizontal:absolute;mso-position-horizontal-relative:text;mso-position-vertical:absolute;mso-position-vertical-relative:text;mso-width-percent:0;mso-height-percent:0;mso-width-relative:margin;mso-height-relative:margin;v-text-anchor:middle" o:gfxdata="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" fillcolor="white [3201]" strokecolor="#4f81bd [3204]" strokeweight="2.25pt">
                 <v:textbox>
                   <w:txbxContent>
                     <w:p>
@@ -1924,107 +2251,6 @@
                   </w:txbxContent>
                 </v:textbox>
               </v:rect>
-            </w:pict>
-          </mc:Fallback>
-        </mc:AlternateContent>
-      </w:r>
-      <w:r>
-        <w:rPr>
-          <w:noProof/>
-        </w:rPr>
-        <mc:AlternateContent>
-          <mc:Choice Requires="wps">
-            <w:drawing>
-              <wp:anchor distT="45720" distB="45720" distL="114300" distR="114300" simplePos="0" relativeHeight="251679744" behindDoc="0" locked="0" layoutInCell="1" allowOverlap="1" wp14:anchorId="500C24C4" wp14:editId="00086B42">
-                <wp:simplePos x="0" y="0"/>
-                <wp:positionH relativeFrom="margin">
-                  <wp:posOffset>-278765</wp:posOffset>
-                </wp:positionH>
-                <wp:positionV relativeFrom="paragraph">
-                  <wp:posOffset>532958</wp:posOffset>
-                </wp:positionV>
-                <wp:extent cx="1590040" cy="1404620"/>
-                <wp:effectExtent l="0" t="0" r="10160" b="12065"/>
-                <wp:wrapSquare wrapText="bothSides"/>
-                <wp:docPr id="11" name="Text Box 2"/>
-                <wp:cNvGraphicFramePr>
-                  <a:graphicFrameLocks xmlns:a="http://schemas.openxmlformats.org/drawingml/2006/main"/>
-                </wp:cNvGraphicFramePr>
-                <a:graphic xmlns:a="http://schemas.openxmlformats.org/drawingml/2006/main">
-                  <a:graphicData uri="http://schemas.microsoft.com/office/word/2010/wordprocessingShape">
-                    <wps:wsp>
-                      <wps:cNvSpPr txBox="1">
-                        <a:spLocks noChangeArrowheads="1"/>
-                      </wps:cNvSpPr>
-                      <wps:spPr bwMode="auto">
-                        <a:xfrm>
-                          <a:off x="0" y="0"/>
-                          <a:ext cx="1590040" cy="1404620"/>
-                        </a:xfrm>
-                        <a:prstGeom prst="rect">
-                          <a:avLst/>
-                        </a:prstGeom>
-                        <a:ln w="12700">
-                          <a:headEnd/>
-                          <a:tailEnd/>
-                        </a:ln>
-                      </wps:spPr>
-                      <wps:style>
-                        <a:lnRef idx="2">
-                          <a:schemeClr val="accent2"/>
-                        </a:lnRef>
-                        <a:fillRef idx="1">
-                          <a:schemeClr val="lt1"/>
-                        </a:fillRef>
-                        <a:effectRef idx="0">
-                          <a:schemeClr val="accent2"/>
-                        </a:effectRef>
-                        <a:fontRef idx="minor">
-                          <a:schemeClr val="dk1"/>
-                        </a:fontRef>
-                      </wps:style>
-                      <wps:txbx>
-                        <w:txbxContent>
-                          <w:p>
-                            <w:r>
-                              <w:t>Client retrieves front end stub from registry</w:t>
-                            </w:r>
-                            <w:bookmarkStart w:id="0" w:name="_GoBack"/>
-                            <w:bookmarkEnd w:id="0"/>
-                          </w:p>
-                        </w:txbxContent>
-                      </wps:txbx>
-                      <wps:bodyPr rot="0" vert="horz" wrap="square" lIns="91440" tIns="45720" rIns="91440" bIns="45720" anchor="t" anchorCtr="0">
-                        <a:spAutoFit/>
-                      </wps:bodyPr>
-                    </wps:wsp>
-                  </a:graphicData>
-                </a:graphic>
-                <wp14:sizeRelH relativeFrom="margin">
-                  <wp14:pctWidth>0</wp14:pctWidth>
-                </wp14:sizeRelH>
-                <wp14:sizeRelV relativeFrom="margin">
-                  <wp14:pctHeight>20000</wp14:pctHeight>
-                </wp14:sizeRelV>
-              </wp:anchor>
-            </w:drawing>
-          </mc:Choice>
-          <mc:Fallback>
-            <w:pict>
-              <v:shape w14:anchorId="500C24C4" id="_x0000_s1037" type="#_x0000_t202" style="position:absolute;margin-left:-21.95pt;margin-top:41.95pt;width:125.2pt;height:110.6pt;z-index:251679744;visibility:visible;mso-wrap-style:square;mso-width-percent:0;mso-height-percent:200;mso-wrap-distance-left:9pt;mso-wrap-distance-top:3.6pt;mso-wrap-distance-right:9pt;mso-wrap-distance-bottom:3.6pt;mso-position-horizontal:absolute;mso-position-horizontal-relative:margin;mso-position-vertical:absolute;mso-position-vertical-relative:text;mso-width-percent:0;mso-height-percent:200;mso-width-relative:margin;mso-height-relative:margin;v-text-anchor:top" o:gfxdata="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" fillcolor="white [3201]" strokecolor="#c0504d [3205]" strokeweight="1pt">
-                <v:textbox style="mso-fit-shape-to-text:t">
-                  <w:txbxContent>
-                    <w:p>
-                      <w:r>
-                        <w:t>Client retrieves front end stub from registry</w:t>
-                      </w:r>
-                      <w:bookmarkStart w:id="1" w:name="_GoBack"/>
-                      <w:bookmarkEnd w:id="1"/>
-                    </w:p>
-                  </w:txbxContent>
-                </v:textbox>
-                <w10:wrap type="square" anchorx="margin"/>
-              </v:shape>
             </w:pict>
           </mc:Fallback>
         </mc:AlternateContent>

</xml_diff>